<commit_message>
Update Projet site de location de vélos.docx
</commit_message>
<xml_diff>
--- a/Projet site de location de vélos.docx
+++ b/Projet site de location de vélos.docx
@@ -398,7 +398,23 @@
           <w:sz w:val="24"/>
           <w:szCs w:val="24"/>
         </w:rPr>
-        <w:t xml:space="preserve"> mois.</w:t>
+        <w:t xml:space="preserve"> mois</w:t>
+      </w:r>
+      <w:r>
+        <w:rPr>
+          <w:rFonts w:cstheme="minorHAnsi"/>
+          <w:sz w:val="24"/>
+          <w:szCs w:val="24"/>
+        </w:rPr>
+        <w:t xml:space="preserve"> en se connectant à son compte crée au préalable</w:t>
+      </w:r>
+      <w:r>
+        <w:rPr>
+          <w:rFonts w:cstheme="minorHAnsi"/>
+          <w:sz w:val="24"/>
+          <w:szCs w:val="24"/>
+        </w:rPr>
+        <w:t>.</w:t>
       </w:r>
     </w:p>
     <w:p>
@@ -6185,6 +6201,7 @@
           <w:noProof/>
           <w:sz w:val="28"/>
           <w:szCs w:val="28"/>
+          <w:lang w:eastAsia="fr-FR"/>
         </w:rPr>
         <mc:AlternateContent>
           <mc:Choice Requires="wps">
@@ -6275,6 +6292,7 @@
           <w:noProof/>
           <w:sz w:val="28"/>
           <w:szCs w:val="28"/>
+          <w:lang w:eastAsia="fr-FR"/>
         </w:rPr>
         <mc:AlternateContent>
           <mc:Choice Requires="wps">
@@ -6654,14 +6672,7 @@
                                 <w:sz w:val="32"/>
                                 <w:szCs w:val="32"/>
                               </w:rPr>
-                              <w:t>Siret</w:t>
-                            </w:r>
-                            <w:r>
-                              <w:rPr>
-                                <w:sz w:val="32"/>
-                                <w:szCs w:val="32"/>
-                              </w:rPr>
-                              <w:t> :</w:t>
+                              <w:t>Siret :</w:t>
                             </w:r>
                           </w:p>
                         </w:txbxContent>
@@ -7542,7 +7553,11 @@
           </mc:Choice>
           <mc:Fallback>
             <w:pict>
-              <v:shape w14:anchorId="42E2744B" id="_x0000_s1055" type="#_x0000_t202" style="position:absolute;margin-left:315.1pt;margin-top:216.8pt;width:244.55pt;height:408.6pt;z-index:251721728;visibility:visible;mso-wrap-style:square;mso-width-percent:0;mso-height-percent:0;mso-wrap-distance-left:9pt;mso-wrap-distance-top:3.6pt;mso-wrap-distance-right:9pt;mso-wrap-distance-bottom:3.6pt;mso-position-horizontal:absolute;mso-position-horizontal-relative:page;mso-position-vertical:absolute;mso-position-vertical-relative:text;mso-width-percent:0;mso-height-percent:0;mso-width-relative:margin;mso-height-relative:margin;v-text-anchor:top" o:gfxdata="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" stroked="f">
+              <v:shapetype w14:anchorId="42E2744B" id="_x0000_t202" coordsize="21600,21600" o:spt="202" path="m,l,21600r21600,l21600,xe">
+                <v:stroke joinstyle="miter"/>
+                <v:path gradientshapeok="t" o:connecttype="rect"/>
+              </v:shapetype>
+              <v:shape id="_x0000_s1055" type="#_x0000_t202" style="position:absolute;margin-left:315.1pt;margin-top:216.8pt;width:244.55pt;height:408.6pt;z-index:251721728;visibility:visible;mso-wrap-style:square;mso-width-percent:0;mso-height-percent:0;mso-wrap-distance-left:9pt;mso-wrap-distance-top:3.6pt;mso-wrap-distance-right:9pt;mso-wrap-distance-bottom:3.6pt;mso-position-horizontal:absolute;mso-position-horizontal-relative:page;mso-position-vertical:absolute;mso-position-vertical-relative:text;mso-width-percent:0;mso-height-percent:0;mso-width-relative:margin;mso-height-relative:margin;v-text-anchor:top" o:gfxdata="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" stroked="f">
                 <v:textbox>
                   <w:txbxContent>
                     <w:p>
@@ -8607,7 +8622,6 @@
           </mc:Fallback>
         </mc:AlternateContent>
       </w:r>
-      <w:bookmarkStart w:id="0" w:name="_GoBack"/>
       <w:r>
         <w:rPr>
           <w:noProof/>
@@ -8629,7 +8643,6 @@
           </wp:inline>
         </w:drawing>
       </w:r>
-      <w:bookmarkEnd w:id="0"/>
     </w:p>
     <w:p>
       <w:pPr>
@@ -8639,6 +8652,27 @@
           <w:szCs w:val="28"/>
         </w:rPr>
       </w:pPr>
+      <w:r>
+        <w:rPr>
+          <w:noProof/>
+          <w:sz w:val="28"/>
+          <w:szCs w:val="28"/>
+          <w:lang w:eastAsia="fr-FR"/>
+        </w:rPr>
+        <w:drawing>
+          <wp:inline distT="0" distB="0" distL="0" distR="0">
+            <wp:extent cx="5486400" cy="3200400"/>
+            <wp:effectExtent l="38100" t="0" r="38100" b="0"/>
+            <wp:docPr id="31" name="Diagramme 31"/>
+            <wp:cNvGraphicFramePr/>
+            <a:graphic xmlns:a="http://schemas.openxmlformats.org/drawingml/2006/main">
+              <a:graphicData uri="http://schemas.openxmlformats.org/drawingml/2006/diagram">
+                <dgm:relIds xmlns:dgm="http://schemas.openxmlformats.org/drawingml/2006/diagram" xmlns:r="http://schemas.openxmlformats.org/officeDocument/2006/relationships" r:dm="rId28" r:lo="rId29" r:qs="rId30" r:cs="rId31"/>
+              </a:graphicData>
+            </a:graphic>
+          </wp:inline>
+        </w:drawing>
+      </w:r>
     </w:p>
     <w:p>
       <w:pPr>
@@ -8651,7 +8685,6 @@
     </w:p>
     <w:p>
       <w:pPr>
-        <w:ind w:left="567"/>
         <w:rPr>
           <w:sz w:val="28"/>
           <w:szCs w:val="28"/>
@@ -8660,92 +8693,13 @@
     </w:p>
     <w:p>
       <w:pPr>
-        <w:ind w:left="567"/>
         <w:rPr>
           <w:sz w:val="28"/>
           <w:szCs w:val="28"/>
         </w:rPr>
       </w:pPr>
-    </w:p>
-    <w:p>
-      <w:pPr>
-        <w:ind w:left="567"/>
-        <w:rPr>
-          <w:sz w:val="28"/>
-          <w:szCs w:val="28"/>
-        </w:rPr>
-      </w:pPr>
-    </w:p>
-    <w:p>
-      <w:pPr>
-        <w:ind w:left="567"/>
-        <w:rPr>
-          <w:sz w:val="28"/>
-          <w:szCs w:val="28"/>
-        </w:rPr>
-      </w:pPr>
-    </w:p>
-    <w:p>
-      <w:pPr>
-        <w:ind w:left="567"/>
-        <w:rPr>
-          <w:sz w:val="28"/>
-          <w:szCs w:val="28"/>
-        </w:rPr>
-      </w:pPr>
-    </w:p>
-    <w:p>
-      <w:pPr>
-        <w:ind w:left="567"/>
-        <w:rPr>
-          <w:sz w:val="28"/>
-          <w:szCs w:val="28"/>
-        </w:rPr>
-      </w:pPr>
-    </w:p>
-    <w:p>
-      <w:pPr>
-        <w:ind w:left="567"/>
-        <w:rPr>
-          <w:sz w:val="28"/>
-          <w:szCs w:val="28"/>
-        </w:rPr>
-      </w:pPr>
-    </w:p>
-    <w:p>
-      <w:pPr>
-        <w:ind w:left="567"/>
-        <w:rPr>
-          <w:sz w:val="28"/>
-          <w:szCs w:val="28"/>
-        </w:rPr>
-      </w:pPr>
-    </w:p>
-    <w:p>
-      <w:pPr>
-        <w:ind w:left="567"/>
-        <w:rPr>
-          <w:sz w:val="28"/>
-          <w:szCs w:val="28"/>
-        </w:rPr>
-      </w:pPr>
-    </w:p>
-    <w:p>
-      <w:pPr>
-        <w:rPr>
-          <w:sz w:val="28"/>
-          <w:szCs w:val="28"/>
-        </w:rPr>
-      </w:pPr>
-    </w:p>
-    <w:p>
-      <w:pPr>
-        <w:ind w:left="567"/>
-        <w:rPr>
-          <w:sz w:val="28"/>
-          <w:szCs w:val="28"/>
-        </w:rPr>
-      </w:pPr>
+      <w:bookmarkStart w:id="0" w:name="_GoBack"/>
+      <w:bookmarkEnd w:id="0"/>
     </w:p>
     <w:p>
       <w:pPr>
@@ -8781,9 +8735,9 @@
         </w:rPr>
         <w:drawing>
           <wp:inline distT="0" distB="0" distL="0" distR="0">
-            <wp:extent cx="5760720" cy="2106930"/>
-            <wp:effectExtent l="0" t="0" r="0" b="7620"/>
-            <wp:docPr id="309" name="Image 309"/>
+            <wp:extent cx="5760720" cy="2162810"/>
+            <wp:effectExtent l="0" t="0" r="0" b="8890"/>
+            <wp:docPr id="23" name="Image 23"/>
             <wp:cNvGraphicFramePr>
               <a:graphicFrameLocks xmlns:a="http://schemas.openxmlformats.org/drawingml/2006/main" noChangeAspect="1"/>
             </wp:cNvGraphicFramePr>
@@ -8791,11 +8745,11 @@
               <a:graphicData uri="http://schemas.openxmlformats.org/drawingml/2006/picture">
                 <pic:pic xmlns:pic="http://schemas.openxmlformats.org/drawingml/2006/picture">
                   <pic:nvPicPr>
-                    <pic:cNvPr id="309" name="PlannigPreviSemaines.png"/>
+                    <pic:cNvPr id="23" name="PlannigPreviSemaines.png"/>
                     <pic:cNvPicPr/>
                   </pic:nvPicPr>
                   <pic:blipFill>
-                    <a:blip r:embed="rId28" cstate="print">
+                    <a:blip r:embed="rId33">
                       <a:extLst>
                         <a:ext uri="{28A0092B-C50C-407E-A947-70E740481C1C}">
                           <a14:useLocalDpi xmlns:a14="http://schemas.microsoft.com/office/drawing/2010/main" val="0"/>
@@ -8809,7 +8763,7 @@
                   <pic:spPr>
                     <a:xfrm>
                       <a:off x="0" y="0"/>
-                      <a:ext cx="5760720" cy="2106930"/>
+                      <a:ext cx="5760720" cy="2162810"/>
                     </a:xfrm>
                     <a:prstGeom prst="rect">
                       <a:avLst/>
@@ -8869,7 +8823,7 @@
                     <pic:cNvPicPr/>
                   </pic:nvPicPr>
                   <pic:blipFill>
-                    <a:blip r:embed="rId29">
+                    <a:blip r:embed="rId34">
                       <a:extLst>
                         <a:ext uri="{28A0092B-C50C-407E-A947-70E740481C1C}">
                           <a14:useLocalDpi xmlns:a14="http://schemas.microsoft.com/office/drawing/2010/main" val="0"/>
@@ -10763,6 +10717,753 @@
 </dgm:colorsDef>
 </file>
 
+<file path=word/diagrams/colors2.xml><?xml version="1.0" encoding="utf-8"?>
+<dgm:colorsDef xmlns:dgm="http://schemas.openxmlformats.org/drawingml/2006/diagram" xmlns:a="http://schemas.openxmlformats.org/drawingml/2006/main" uniqueId="urn:microsoft.com/office/officeart/2005/8/colors/accent2_2">
+  <dgm:title val=""/>
+  <dgm:desc val=""/>
+  <dgm:catLst>
+    <dgm:cat type="accent2" pri="11200"/>
+  </dgm:catLst>
+  <dgm:styleLbl name="node0">
+    <dgm:fillClrLst meth="repeat">
+      <a:schemeClr val="accent2"/>
+    </dgm:fillClrLst>
+    <dgm:linClrLst meth="repeat">
+      <a:schemeClr val="lt1"/>
+    </dgm:linClrLst>
+    <dgm:effectClrLst/>
+    <dgm:txLinClrLst/>
+    <dgm:txFillClrLst/>
+    <dgm:txEffectClrLst/>
+  </dgm:styleLbl>
+  <dgm:styleLbl name="node1">
+    <dgm:fillClrLst meth="repeat">
+      <a:schemeClr val="accent2"/>
+    </dgm:fillClrLst>
+    <dgm:linClrLst meth="repeat">
+      <a:schemeClr val="lt1"/>
+    </dgm:linClrLst>
+    <dgm:effectClrLst/>
+    <dgm:txLinClrLst/>
+    <dgm:txFillClrLst/>
+    <dgm:txEffectClrLst/>
+  </dgm:styleLbl>
+  <dgm:styleLbl name="alignNode1">
+    <dgm:fillClrLst meth="repeat">
+      <a:schemeClr val="accent2"/>
+    </dgm:fillClrLst>
+    <dgm:linClrLst meth="repeat">
+      <a:schemeClr val="accent2"/>
+    </dgm:linClrLst>
+    <dgm:effectClrLst/>
+    <dgm:txLinClrLst/>
+    <dgm:txFillClrLst/>
+    <dgm:txEffectClrLst/>
+  </dgm:styleLbl>
+  <dgm:styleLbl name="lnNode1">
+    <dgm:fillClrLst meth="repeat">
+      <a:schemeClr val="accent2"/>
+    </dgm:fillClrLst>
+    <dgm:linClrLst meth="repeat">
+      <a:schemeClr val="lt1"/>
+    </dgm:linClrLst>
+    <dgm:effectClrLst/>
+    <dgm:txLinClrLst/>
+    <dgm:txFillClrLst/>
+    <dgm:txEffectClrLst/>
+  </dgm:styleLbl>
+  <dgm:styleLbl name="vennNode1">
+    <dgm:fillClrLst meth="repeat">
+      <a:schemeClr val="accent2">
+        <a:alpha val="50000"/>
+      </a:schemeClr>
+    </dgm:fillClrLst>
+    <dgm:linClrLst meth="repeat">
+      <a:schemeClr val="lt1"/>
+    </dgm:linClrLst>
+    <dgm:effectClrLst/>
+    <dgm:txLinClrLst/>
+    <dgm:txFillClrLst/>
+    <dgm:txEffectClrLst/>
+  </dgm:styleLbl>
+  <dgm:styleLbl name="node2">
+    <dgm:fillClrLst meth="repeat">
+      <a:schemeClr val="accent2"/>
+    </dgm:fillClrLst>
+    <dgm:linClrLst meth="repeat">
+      <a:schemeClr val="lt1"/>
+    </dgm:linClrLst>
+    <dgm:effectClrLst/>
+    <dgm:txLinClrLst/>
+    <dgm:txFillClrLst/>
+    <dgm:txEffectClrLst/>
+  </dgm:styleLbl>
+  <dgm:styleLbl name="node3">
+    <dgm:fillClrLst meth="repeat">
+      <a:schemeClr val="accent2"/>
+    </dgm:fillClrLst>
+    <dgm:linClrLst meth="repeat">
+      <a:schemeClr val="lt1"/>
+    </dgm:linClrLst>
+    <dgm:effectClrLst/>
+    <dgm:txLinClrLst/>
+    <dgm:txFillClrLst/>
+    <dgm:txEffectClrLst/>
+  </dgm:styleLbl>
+  <dgm:styleLbl name="node4">
+    <dgm:fillClrLst meth="repeat">
+      <a:schemeClr val="accent2"/>
+    </dgm:fillClrLst>
+    <dgm:linClrLst meth="repeat">
+      <a:schemeClr val="lt1"/>
+    </dgm:linClrLst>
+    <dgm:effectClrLst/>
+    <dgm:txLinClrLst/>
+    <dgm:txFillClrLst/>
+    <dgm:txEffectClrLst/>
+  </dgm:styleLbl>
+  <dgm:styleLbl name="fgImgPlace1">
+    <dgm:fillClrLst meth="repeat">
+      <a:schemeClr val="accent2">
+        <a:tint val="50000"/>
+      </a:schemeClr>
+    </dgm:fillClrLst>
+    <dgm:linClrLst meth="repeat">
+      <a:schemeClr val="lt1"/>
+    </dgm:linClrLst>
+    <dgm:effectClrLst/>
+    <dgm:txLinClrLst/>
+    <dgm:txFillClrLst meth="repeat">
+      <a:schemeClr val="lt1"/>
+    </dgm:txFillClrLst>
+    <dgm:txEffectClrLst/>
+  </dgm:styleLbl>
+  <dgm:styleLbl name="alignImgPlace1">
+    <dgm:fillClrLst meth="repeat">
+      <a:schemeClr val="accent2">
+        <a:tint val="50000"/>
+      </a:schemeClr>
+    </dgm:fillClrLst>
+    <dgm:linClrLst meth="repeat">
+      <a:schemeClr val="lt1"/>
+    </dgm:linClrLst>
+    <dgm:effectClrLst/>
+    <dgm:txLinClrLst/>
+    <dgm:txFillClrLst meth="repeat">
+      <a:schemeClr val="lt1"/>
+    </dgm:txFillClrLst>
+    <dgm:txEffectClrLst/>
+  </dgm:styleLbl>
+  <dgm:styleLbl name="bgImgPlace1">
+    <dgm:fillClrLst meth="repeat">
+      <a:schemeClr val="accent2">
+        <a:tint val="50000"/>
+      </a:schemeClr>
+    </dgm:fillClrLst>
+    <dgm:linClrLst meth="repeat">
+      <a:schemeClr val="lt1"/>
+    </dgm:linClrLst>
+    <dgm:effectClrLst/>
+    <dgm:txLinClrLst/>
+    <dgm:txFillClrLst meth="repeat">
+      <a:schemeClr val="lt1"/>
+    </dgm:txFillClrLst>
+    <dgm:txEffectClrLst/>
+  </dgm:styleLbl>
+  <dgm:styleLbl name="sibTrans2D1">
+    <dgm:fillClrLst meth="repeat">
+      <a:schemeClr val="accent2">
+        <a:tint val="60000"/>
+      </a:schemeClr>
+    </dgm:fillClrLst>
+    <dgm:linClrLst meth="repeat">
+      <a:schemeClr val="accent2">
+        <a:tint val="60000"/>
+      </a:schemeClr>
+    </dgm:linClrLst>
+    <dgm:effectClrLst/>
+    <dgm:txLinClrLst/>
+    <dgm:txFillClrLst/>
+    <dgm:txEffectClrLst/>
+  </dgm:styleLbl>
+  <dgm:styleLbl name="fgSibTrans2D1">
+    <dgm:fillClrLst meth="repeat">
+      <a:schemeClr val="accent2">
+        <a:tint val="60000"/>
+      </a:schemeClr>
+    </dgm:fillClrLst>
+    <dgm:linClrLst meth="repeat">
+      <a:schemeClr val="accent2">
+        <a:tint val="60000"/>
+      </a:schemeClr>
+    </dgm:linClrLst>
+    <dgm:effectClrLst/>
+    <dgm:txLinClrLst/>
+    <dgm:txFillClrLst/>
+    <dgm:txEffectClrLst/>
+  </dgm:styleLbl>
+  <dgm:styleLbl name="bgSibTrans2D1">
+    <dgm:fillClrLst meth="repeat">
+      <a:schemeClr val="accent2">
+        <a:tint val="60000"/>
+      </a:schemeClr>
+    </dgm:fillClrLst>
+    <dgm:linClrLst meth="repeat">
+      <a:schemeClr val="accent2">
+        <a:tint val="60000"/>
+      </a:schemeClr>
+    </dgm:linClrLst>
+    <dgm:effectClrLst/>
+    <dgm:txLinClrLst/>
+    <dgm:txFillClrLst/>
+    <dgm:txEffectClrLst/>
+  </dgm:styleLbl>
+  <dgm:styleLbl name="sibTrans1D1">
+    <dgm:fillClrLst meth="repeat">
+      <a:schemeClr val="accent2"/>
+    </dgm:fillClrLst>
+    <dgm:linClrLst meth="repeat">
+      <a:schemeClr val="accent2"/>
+    </dgm:linClrLst>
+    <dgm:effectClrLst/>
+    <dgm:txLinClrLst/>
+    <dgm:txFillClrLst meth="repeat">
+      <a:schemeClr val="tx1"/>
+    </dgm:txFillClrLst>
+    <dgm:txEffectClrLst/>
+  </dgm:styleLbl>
+  <dgm:styleLbl name="callout">
+    <dgm:fillClrLst meth="repeat">
+      <a:schemeClr val="accent2"/>
+    </dgm:fillClrLst>
+    <dgm:linClrLst meth="repeat">
+      <a:schemeClr val="accent2">
+        <a:tint val="50000"/>
+      </a:schemeClr>
+    </dgm:linClrLst>
+    <dgm:effectClrLst/>
+    <dgm:txLinClrLst/>
+    <dgm:txFillClrLst meth="repeat">
+      <a:schemeClr val="tx1"/>
+    </dgm:txFillClrLst>
+    <dgm:txEffectClrLst/>
+  </dgm:styleLbl>
+  <dgm:styleLbl name="asst0">
+    <dgm:fillClrLst meth="repeat">
+      <a:schemeClr val="accent2"/>
+    </dgm:fillClrLst>
+    <dgm:linClrLst meth="repeat">
+      <a:schemeClr val="lt1"/>
+    </dgm:linClrLst>
+    <dgm:effectClrLst/>
+    <dgm:txLinClrLst/>
+    <dgm:txFillClrLst/>
+    <dgm:txEffectClrLst/>
+  </dgm:styleLbl>
+  <dgm:styleLbl name="asst1">
+    <dgm:fillClrLst meth="repeat">
+      <a:schemeClr val="accent2"/>
+    </dgm:fillClrLst>
+    <dgm:linClrLst meth="repeat">
+      <a:schemeClr val="lt1"/>
+    </dgm:linClrLst>
+    <dgm:effectClrLst/>
+    <dgm:txLinClrLst/>
+    <dgm:txFillClrLst/>
+    <dgm:txEffectClrLst/>
+  </dgm:styleLbl>
+  <dgm:styleLbl name="asst2">
+    <dgm:fillClrLst meth="repeat">
+      <a:schemeClr val="accent2"/>
+    </dgm:fillClrLst>
+    <dgm:linClrLst meth="repeat">
+      <a:schemeClr val="lt1"/>
+    </dgm:linClrLst>
+    <dgm:effectClrLst/>
+    <dgm:txLinClrLst/>
+    <dgm:txFillClrLst/>
+    <dgm:txEffectClrLst/>
+  </dgm:styleLbl>
+  <dgm:styleLbl name="asst3">
+    <dgm:fillClrLst meth="repeat">
+      <a:schemeClr val="accent2"/>
+    </dgm:fillClrLst>
+    <dgm:linClrLst meth="repeat">
+      <a:schemeClr val="lt1"/>
+    </dgm:linClrLst>
+    <dgm:effectClrLst/>
+    <dgm:txLinClrLst/>
+    <dgm:txFillClrLst/>
+    <dgm:txEffectClrLst/>
+  </dgm:styleLbl>
+  <dgm:styleLbl name="asst4">
+    <dgm:fillClrLst meth="repeat">
+      <a:schemeClr val="accent2"/>
+    </dgm:fillClrLst>
+    <dgm:linClrLst meth="repeat">
+      <a:schemeClr val="lt1"/>
+    </dgm:linClrLst>
+    <dgm:effectClrLst/>
+    <dgm:txLinClrLst/>
+    <dgm:txFillClrLst/>
+    <dgm:txEffectClrLst/>
+  </dgm:styleLbl>
+  <dgm:styleLbl name="parChTrans2D1">
+    <dgm:fillClrLst meth="repeat">
+      <a:schemeClr val="accent2">
+        <a:tint val="60000"/>
+      </a:schemeClr>
+    </dgm:fillClrLst>
+    <dgm:linClrLst meth="repeat">
+      <a:schemeClr val="accent2">
+        <a:tint val="60000"/>
+      </a:schemeClr>
+    </dgm:linClrLst>
+    <dgm:effectClrLst/>
+    <dgm:txLinClrLst/>
+    <dgm:txFillClrLst meth="repeat">
+      <a:schemeClr val="lt1"/>
+    </dgm:txFillClrLst>
+    <dgm:txEffectClrLst/>
+  </dgm:styleLbl>
+  <dgm:styleLbl name="parChTrans2D2">
+    <dgm:fillClrLst meth="repeat">
+      <a:schemeClr val="accent2"/>
+    </dgm:fillClrLst>
+    <dgm:linClrLst meth="repeat">
+      <a:schemeClr val="accent2"/>
+    </dgm:linClrLst>
+    <dgm:effectClrLst/>
+    <dgm:txLinClrLst/>
+    <dgm:txFillClrLst meth="repeat">
+      <a:schemeClr val="lt1"/>
+    </dgm:txFillClrLst>
+    <dgm:txEffectClrLst/>
+  </dgm:styleLbl>
+  <dgm:styleLbl name="parChTrans2D3">
+    <dgm:fillClrLst meth="repeat">
+      <a:schemeClr val="accent2"/>
+    </dgm:fillClrLst>
+    <dgm:linClrLst meth="repeat">
+      <a:schemeClr val="accent2"/>
+    </dgm:linClrLst>
+    <dgm:effectClrLst/>
+    <dgm:txLinClrLst/>
+    <dgm:txFillClrLst meth="repeat">
+      <a:schemeClr val="lt1"/>
+    </dgm:txFillClrLst>
+    <dgm:txEffectClrLst/>
+  </dgm:styleLbl>
+  <dgm:styleLbl name="parChTrans2D4">
+    <dgm:fillClrLst meth="repeat">
+      <a:schemeClr val="accent2"/>
+    </dgm:fillClrLst>
+    <dgm:linClrLst meth="repeat">
+      <a:schemeClr val="accent2"/>
+    </dgm:linClrLst>
+    <dgm:effectClrLst/>
+    <dgm:txLinClrLst/>
+    <dgm:txFillClrLst meth="repeat">
+      <a:schemeClr val="lt1"/>
+    </dgm:txFillClrLst>
+    <dgm:txEffectClrLst/>
+  </dgm:styleLbl>
+  <dgm:styleLbl name="parChTrans1D1">
+    <dgm:fillClrLst meth="repeat">
+      <a:schemeClr val="accent2"/>
+    </dgm:fillClrLst>
+    <dgm:linClrLst meth="repeat">
+      <a:schemeClr val="accent2">
+        <a:shade val="60000"/>
+      </a:schemeClr>
+    </dgm:linClrLst>
+    <dgm:effectClrLst/>
+    <dgm:txLinClrLst/>
+    <dgm:txFillClrLst meth="repeat">
+      <a:schemeClr val="tx1"/>
+    </dgm:txFillClrLst>
+    <dgm:txEffectClrLst/>
+  </dgm:styleLbl>
+  <dgm:styleLbl name="parChTrans1D2">
+    <dgm:fillClrLst meth="repeat">
+      <a:schemeClr val="accent2"/>
+    </dgm:fillClrLst>
+    <dgm:linClrLst meth="repeat">
+      <a:schemeClr val="accent2">
+        <a:shade val="60000"/>
+      </a:schemeClr>
+    </dgm:linClrLst>
+    <dgm:effectClrLst/>
+    <dgm:txLinClrLst/>
+    <dgm:txFillClrLst meth="repeat">
+      <a:schemeClr val="tx1"/>
+    </dgm:txFillClrLst>
+    <dgm:txEffectClrLst/>
+  </dgm:styleLbl>
+  <dgm:styleLbl name="parChTrans1D3">
+    <dgm:fillClrLst meth="repeat">
+      <a:schemeClr val="accent2"/>
+    </dgm:fillClrLst>
+    <dgm:linClrLst meth="repeat">
+      <a:schemeClr val="accent2">
+        <a:shade val="80000"/>
+      </a:schemeClr>
+    </dgm:linClrLst>
+    <dgm:effectClrLst/>
+    <dgm:txLinClrLst/>
+    <dgm:txFillClrLst meth="repeat">
+      <a:schemeClr val="tx1"/>
+    </dgm:txFillClrLst>
+    <dgm:txEffectClrLst/>
+  </dgm:styleLbl>
+  <dgm:styleLbl name="parChTrans1D4">
+    <dgm:fillClrLst meth="repeat">
+      <a:schemeClr val="accent2"/>
+    </dgm:fillClrLst>
+    <dgm:linClrLst meth="repeat">
+      <a:schemeClr val="accent2">
+        <a:shade val="80000"/>
+      </a:schemeClr>
+    </dgm:linClrLst>
+    <dgm:effectClrLst/>
+    <dgm:txLinClrLst/>
+    <dgm:txFillClrLst meth="repeat">
+      <a:schemeClr val="tx1"/>
+    </dgm:txFillClrLst>
+    <dgm:txEffectClrLst/>
+  </dgm:styleLbl>
+  <dgm:styleLbl name="fgAcc1">
+    <dgm:fillClrLst meth="repeat">
+      <a:schemeClr val="lt1">
+        <a:alpha val="90000"/>
+      </a:schemeClr>
+    </dgm:fillClrLst>
+    <dgm:linClrLst meth="repeat">
+      <a:schemeClr val="accent2"/>
+    </dgm:linClrLst>
+    <dgm:effectClrLst/>
+    <dgm:txLinClrLst/>
+    <dgm:txFillClrLst meth="repeat">
+      <a:schemeClr val="dk1"/>
+    </dgm:txFillClrLst>
+    <dgm:txEffectClrLst/>
+  </dgm:styleLbl>
+  <dgm:styleLbl name="conFgAcc1">
+    <dgm:fillClrLst meth="repeat">
+      <a:schemeClr val="lt1">
+        <a:alpha val="90000"/>
+      </a:schemeClr>
+    </dgm:fillClrLst>
+    <dgm:linClrLst meth="repeat">
+      <a:schemeClr val="accent2"/>
+    </dgm:linClrLst>
+    <dgm:effectClrLst/>
+    <dgm:txLinClrLst/>
+    <dgm:txFillClrLst meth="repeat">
+      <a:schemeClr val="dk1"/>
+    </dgm:txFillClrLst>
+    <dgm:txEffectClrLst/>
+  </dgm:styleLbl>
+  <dgm:styleLbl name="alignAcc1">
+    <dgm:fillClrLst meth="repeat">
+      <a:schemeClr val="lt1">
+        <a:alpha val="90000"/>
+      </a:schemeClr>
+    </dgm:fillClrLst>
+    <dgm:linClrLst meth="repeat">
+      <a:schemeClr val="accent2"/>
+    </dgm:linClrLst>
+    <dgm:effectClrLst/>
+    <dgm:txLinClrLst/>
+    <dgm:txFillClrLst meth="repeat">
+      <a:schemeClr val="dk1"/>
+    </dgm:txFillClrLst>
+    <dgm:txEffectClrLst/>
+  </dgm:styleLbl>
+  <dgm:styleLbl name="trAlignAcc1">
+    <dgm:fillClrLst meth="repeat">
+      <a:schemeClr val="lt1">
+        <a:alpha val="40000"/>
+      </a:schemeClr>
+    </dgm:fillClrLst>
+    <dgm:linClrLst meth="repeat">
+      <a:schemeClr val="accent2"/>
+    </dgm:linClrLst>
+    <dgm:effectClrLst/>
+    <dgm:txLinClrLst/>
+    <dgm:txFillClrLst meth="repeat">
+      <a:schemeClr val="dk1"/>
+    </dgm:txFillClrLst>
+    <dgm:txEffectClrLst/>
+  </dgm:styleLbl>
+  <dgm:styleLbl name="bgAcc1">
+    <dgm:fillClrLst meth="repeat">
+      <a:schemeClr val="lt1">
+        <a:alpha val="90000"/>
+      </a:schemeClr>
+    </dgm:fillClrLst>
+    <dgm:linClrLst meth="repeat">
+      <a:schemeClr val="accent2"/>
+    </dgm:linClrLst>
+    <dgm:effectClrLst/>
+    <dgm:txLinClrLst/>
+    <dgm:txFillClrLst meth="repeat">
+      <a:schemeClr val="dk1"/>
+    </dgm:txFillClrLst>
+    <dgm:txEffectClrLst/>
+  </dgm:styleLbl>
+  <dgm:styleLbl name="solidFgAcc1">
+    <dgm:fillClrLst meth="repeat">
+      <a:schemeClr val="lt1"/>
+    </dgm:fillClrLst>
+    <dgm:linClrLst meth="repeat">
+      <a:schemeClr val="accent2"/>
+    </dgm:linClrLst>
+    <dgm:effectClrLst/>
+    <dgm:txLinClrLst/>
+    <dgm:txFillClrLst meth="repeat">
+      <a:schemeClr val="dk1"/>
+    </dgm:txFillClrLst>
+    <dgm:txEffectClrLst/>
+  </dgm:styleLbl>
+  <dgm:styleLbl name="solidAlignAcc1">
+    <dgm:fillClrLst meth="repeat">
+      <a:schemeClr val="lt1"/>
+    </dgm:fillClrLst>
+    <dgm:linClrLst meth="repeat">
+      <a:schemeClr val="accent2"/>
+    </dgm:linClrLst>
+    <dgm:effectClrLst/>
+    <dgm:txLinClrLst/>
+    <dgm:txFillClrLst meth="repeat">
+      <a:schemeClr val="dk1"/>
+    </dgm:txFillClrLst>
+    <dgm:txEffectClrLst/>
+  </dgm:styleLbl>
+  <dgm:styleLbl name="solidBgAcc1">
+    <dgm:fillClrLst meth="repeat">
+      <a:schemeClr val="lt1"/>
+    </dgm:fillClrLst>
+    <dgm:linClrLst meth="repeat">
+      <a:schemeClr val="accent2"/>
+    </dgm:linClrLst>
+    <dgm:effectClrLst/>
+    <dgm:txLinClrLst/>
+    <dgm:txFillClrLst meth="repeat">
+      <a:schemeClr val="dk1"/>
+    </dgm:txFillClrLst>
+    <dgm:txEffectClrLst/>
+  </dgm:styleLbl>
+  <dgm:styleLbl name="fgAccFollowNode1">
+    <dgm:fillClrLst meth="repeat">
+      <a:schemeClr val="accent2">
+        <a:alpha val="90000"/>
+        <a:tint val="40000"/>
+      </a:schemeClr>
+    </dgm:fillClrLst>
+    <dgm:linClrLst meth="repeat">
+      <a:schemeClr val="accent2">
+        <a:alpha val="90000"/>
+        <a:tint val="40000"/>
+      </a:schemeClr>
+    </dgm:linClrLst>
+    <dgm:effectClrLst/>
+    <dgm:txLinClrLst/>
+    <dgm:txFillClrLst meth="repeat">
+      <a:schemeClr val="dk1"/>
+    </dgm:txFillClrLst>
+    <dgm:txEffectClrLst/>
+  </dgm:styleLbl>
+  <dgm:styleLbl name="alignAccFollowNode1">
+    <dgm:fillClrLst meth="repeat">
+      <a:schemeClr val="accent2">
+        <a:alpha val="90000"/>
+        <a:tint val="40000"/>
+      </a:schemeClr>
+    </dgm:fillClrLst>
+    <dgm:linClrLst meth="repeat">
+      <a:schemeClr val="accent2">
+        <a:alpha val="90000"/>
+        <a:tint val="40000"/>
+      </a:schemeClr>
+    </dgm:linClrLst>
+    <dgm:effectClrLst/>
+    <dgm:txLinClrLst/>
+    <dgm:txFillClrLst meth="repeat">
+      <a:schemeClr val="dk1"/>
+    </dgm:txFillClrLst>
+    <dgm:txEffectClrLst/>
+  </dgm:styleLbl>
+  <dgm:styleLbl name="bgAccFollowNode1">
+    <dgm:fillClrLst meth="repeat">
+      <a:schemeClr val="accent2">
+        <a:alpha val="90000"/>
+        <a:tint val="40000"/>
+      </a:schemeClr>
+    </dgm:fillClrLst>
+    <dgm:linClrLst meth="repeat">
+      <a:schemeClr val="accent2">
+        <a:alpha val="90000"/>
+        <a:tint val="40000"/>
+      </a:schemeClr>
+    </dgm:linClrLst>
+    <dgm:effectClrLst/>
+    <dgm:txLinClrLst/>
+    <dgm:txFillClrLst meth="repeat">
+      <a:schemeClr val="dk1"/>
+    </dgm:txFillClrLst>
+    <dgm:txEffectClrLst/>
+  </dgm:styleLbl>
+  <dgm:styleLbl name="fgAcc0">
+    <dgm:fillClrLst meth="repeat">
+      <a:schemeClr val="lt1">
+        <a:alpha val="90000"/>
+      </a:schemeClr>
+    </dgm:fillClrLst>
+    <dgm:linClrLst meth="repeat">
+      <a:schemeClr val="accent2"/>
+    </dgm:linClrLst>
+    <dgm:effectClrLst/>
+    <dgm:txLinClrLst/>
+    <dgm:txFillClrLst meth="repeat">
+      <a:schemeClr val="dk1"/>
+    </dgm:txFillClrLst>
+    <dgm:txEffectClrLst/>
+  </dgm:styleLbl>
+  <dgm:styleLbl name="fgAcc2">
+    <dgm:fillClrLst meth="repeat">
+      <a:schemeClr val="lt1">
+        <a:alpha val="90000"/>
+      </a:schemeClr>
+    </dgm:fillClrLst>
+    <dgm:linClrLst meth="repeat">
+      <a:schemeClr val="accent2"/>
+    </dgm:linClrLst>
+    <dgm:effectClrLst/>
+    <dgm:txLinClrLst/>
+    <dgm:txFillClrLst meth="repeat">
+      <a:schemeClr val="dk1"/>
+    </dgm:txFillClrLst>
+    <dgm:txEffectClrLst/>
+  </dgm:styleLbl>
+  <dgm:styleLbl name="fgAcc3">
+    <dgm:fillClrLst meth="repeat">
+      <a:schemeClr val="lt1">
+        <a:alpha val="90000"/>
+      </a:schemeClr>
+    </dgm:fillClrLst>
+    <dgm:linClrLst meth="repeat">
+      <a:schemeClr val="accent2"/>
+    </dgm:linClrLst>
+    <dgm:effectClrLst/>
+    <dgm:txLinClrLst/>
+    <dgm:txFillClrLst meth="repeat">
+      <a:schemeClr val="dk1"/>
+    </dgm:txFillClrLst>
+    <dgm:txEffectClrLst/>
+  </dgm:styleLbl>
+  <dgm:styleLbl name="fgAcc4">
+    <dgm:fillClrLst meth="repeat">
+      <a:schemeClr val="lt1">
+        <a:alpha val="90000"/>
+      </a:schemeClr>
+    </dgm:fillClrLst>
+    <dgm:linClrLst meth="repeat">
+      <a:schemeClr val="accent2"/>
+    </dgm:linClrLst>
+    <dgm:effectClrLst/>
+    <dgm:txLinClrLst/>
+    <dgm:txFillClrLst meth="repeat">
+      <a:schemeClr val="dk1"/>
+    </dgm:txFillClrLst>
+    <dgm:txEffectClrLst/>
+  </dgm:styleLbl>
+  <dgm:styleLbl name="bgShp">
+    <dgm:fillClrLst meth="repeat">
+      <a:schemeClr val="accent2">
+        <a:tint val="40000"/>
+      </a:schemeClr>
+    </dgm:fillClrLst>
+    <dgm:linClrLst meth="repeat">
+      <a:schemeClr val="accent2"/>
+    </dgm:linClrLst>
+    <dgm:effectClrLst/>
+    <dgm:txLinClrLst/>
+    <dgm:txFillClrLst meth="repeat">
+      <a:schemeClr val="dk1"/>
+    </dgm:txFillClrLst>
+    <dgm:txEffectClrLst/>
+  </dgm:styleLbl>
+  <dgm:styleLbl name="dkBgShp">
+    <dgm:fillClrLst meth="repeat">
+      <a:schemeClr val="accent2">
+        <a:shade val="80000"/>
+      </a:schemeClr>
+    </dgm:fillClrLst>
+    <dgm:linClrLst meth="repeat">
+      <a:schemeClr val="accent2"/>
+    </dgm:linClrLst>
+    <dgm:effectClrLst/>
+    <dgm:txLinClrLst/>
+    <dgm:txFillClrLst meth="repeat">
+      <a:schemeClr val="lt1"/>
+    </dgm:txFillClrLst>
+    <dgm:txEffectClrLst/>
+  </dgm:styleLbl>
+  <dgm:styleLbl name="trBgShp">
+    <dgm:fillClrLst meth="repeat">
+      <a:schemeClr val="accent2">
+        <a:tint val="50000"/>
+        <a:alpha val="40000"/>
+      </a:schemeClr>
+    </dgm:fillClrLst>
+    <dgm:linClrLst meth="repeat">
+      <a:schemeClr val="accent2"/>
+    </dgm:linClrLst>
+    <dgm:effectClrLst/>
+    <dgm:txLinClrLst/>
+    <dgm:txFillClrLst meth="repeat">
+      <a:schemeClr val="lt1"/>
+    </dgm:txFillClrLst>
+    <dgm:txEffectClrLst/>
+  </dgm:styleLbl>
+  <dgm:styleLbl name="fgShp">
+    <dgm:fillClrLst meth="repeat">
+      <a:schemeClr val="accent2">
+        <a:tint val="60000"/>
+      </a:schemeClr>
+    </dgm:fillClrLst>
+    <dgm:linClrLst meth="repeat">
+      <a:schemeClr val="lt1"/>
+    </dgm:linClrLst>
+    <dgm:effectClrLst/>
+    <dgm:txLinClrLst/>
+    <dgm:txFillClrLst meth="repeat">
+      <a:schemeClr val="dk1"/>
+    </dgm:txFillClrLst>
+    <dgm:txEffectClrLst/>
+  </dgm:styleLbl>
+  <dgm:styleLbl name="revTx">
+    <dgm:fillClrLst meth="repeat">
+      <a:schemeClr val="lt1">
+        <a:alpha val="0"/>
+      </a:schemeClr>
+    </dgm:fillClrLst>
+    <dgm:linClrLst meth="repeat">
+      <a:schemeClr val="dk1">
+        <a:alpha val="0"/>
+      </a:schemeClr>
+    </dgm:linClrLst>
+    <dgm:effectClrLst/>
+    <dgm:txLinClrLst/>
+    <dgm:txFillClrLst meth="repeat">
+      <a:schemeClr val="tx1"/>
+    </dgm:txFillClrLst>
+    <dgm:txEffectClrLst/>
+  </dgm:styleLbl>
+</dgm:colorsDef>
+</file>
+
 <file path=word/diagrams/data1.xml><?xml version="1.0" encoding="utf-8"?>
 <dgm:dataModel xmlns:dgm="http://schemas.openxmlformats.org/drawingml/2006/diagram" xmlns:a="http://schemas.openxmlformats.org/drawingml/2006/main">
   <dgm:ptLst>
@@ -11004,10 +11705,24 @@
         </dgm:presLayoutVars>
       </dgm:prSet>
       <dgm:spPr/>
+      <dgm:t>
+        <a:bodyPr/>
+        <a:lstStyle/>
+        <a:p>
+          <a:endParaRPr lang="fr-FR"/>
+        </a:p>
+      </dgm:t>
     </dgm:pt>
     <dgm:pt modelId="{AF05E5AB-A977-4D19-AF9E-5F10682BC325}" type="pres">
       <dgm:prSet presAssocID="{76583E1D-9E4D-47B4-97B3-CAEDBE9AB38B}" presName="textCenter" presStyleLbl="node1" presStyleIdx="0" presStyleCnt="6"/>
       <dgm:spPr/>
+      <dgm:t>
+        <a:bodyPr/>
+        <a:lstStyle/>
+        <a:p>
+          <a:endParaRPr lang="fr-FR"/>
+        </a:p>
+      </dgm:t>
     </dgm:pt>
     <dgm:pt modelId="{E8DFFAB8-B8BF-4D55-906C-B622D47E515C}" type="pres">
       <dgm:prSet presAssocID="{76583E1D-9E4D-47B4-97B3-CAEDBE9AB38B}" presName="cycle_1" presStyleCnt="0"/>
@@ -11027,6 +11742,13 @@
     <dgm:pt modelId="{79D349EB-2DCF-4EAF-B248-49C77B913197}" type="pres">
       <dgm:prSet presAssocID="{843F606C-6313-4353-966D-A681B841F1D9}" presName="Name144" presStyleLbl="parChTrans1D2" presStyleIdx="0" presStyleCnt="4"/>
       <dgm:spPr/>
+      <dgm:t>
+        <a:bodyPr/>
+        <a:lstStyle/>
+        <a:p>
+          <a:endParaRPr lang="fr-FR"/>
+        </a:p>
+      </dgm:t>
     </dgm:pt>
     <dgm:pt modelId="{E5160848-C7F0-4D07-9212-AE06782AC836}" type="pres">
       <dgm:prSet presAssocID="{76583E1D-9E4D-47B4-97B3-CAEDBE9AB38B}" presName="cycle_2" presStyleCnt="0"/>
@@ -11035,10 +11757,24 @@
     <dgm:pt modelId="{263E364B-CFDA-4591-9D2C-45323BFEA725}" type="pres">
       <dgm:prSet presAssocID="{279CDE14-EF0C-4863-87C4-447CE5BD71AD}" presName="childCenter2" presStyleLbl="node1" presStyleIdx="2" presStyleCnt="6"/>
       <dgm:spPr/>
+      <dgm:t>
+        <a:bodyPr/>
+        <a:lstStyle/>
+        <a:p>
+          <a:endParaRPr lang="fr-FR"/>
+        </a:p>
+      </dgm:t>
     </dgm:pt>
     <dgm:pt modelId="{B1C4676F-E876-4DEB-A34A-40ACBBCA164D}" type="pres">
       <dgm:prSet presAssocID="{3C252F1F-945A-4B75-ABAC-89A5FCE4DA95}" presName="Name221" presStyleLbl="parChTrans1D2" presStyleIdx="1" presStyleCnt="4"/>
       <dgm:spPr/>
+      <dgm:t>
+        <a:bodyPr/>
+        <a:lstStyle/>
+        <a:p>
+          <a:endParaRPr lang="fr-FR"/>
+        </a:p>
+      </dgm:t>
     </dgm:pt>
     <dgm:pt modelId="{1A93CACF-F333-4A0D-BD46-9DAED16CE38C}" type="pres">
       <dgm:prSet presAssocID="{76583E1D-9E4D-47B4-97B3-CAEDBE9AB38B}" presName="cycle_3" presStyleCnt="0"/>
@@ -11058,6 +11794,13 @@
     <dgm:pt modelId="{1EADBEF7-3C08-4C75-9600-459375F26680}" type="pres">
       <dgm:prSet presAssocID="{ADE57E91-F76C-4F98-BF56-4227D6150F86}" presName="Name288" presStyleLbl="parChTrans1D2" presStyleIdx="2" presStyleCnt="4"/>
       <dgm:spPr/>
+      <dgm:t>
+        <a:bodyPr/>
+        <a:lstStyle/>
+        <a:p>
+          <a:endParaRPr lang="fr-FR"/>
+        </a:p>
+      </dgm:t>
     </dgm:pt>
     <dgm:pt modelId="{F3D48430-B775-4A27-A951-0B128333283D}" type="pres">
       <dgm:prSet presAssocID="{76583E1D-9E4D-47B4-97B3-CAEDBE9AB38B}" presName="cycle_4" presStyleCnt="0"/>
@@ -11077,6 +11820,13 @@
     <dgm:pt modelId="{06270141-ACEA-4BA3-9BBE-49346491B035}" type="pres">
       <dgm:prSet presAssocID="{129A1460-EA32-484D-99A1-3458E4C78F62}" presName="Name342" presStyleLbl="parChTrans1D3" presStyleIdx="0" presStyleCnt="1"/>
       <dgm:spPr/>
+      <dgm:t>
+        <a:bodyPr/>
+        <a:lstStyle/>
+        <a:p>
+          <a:endParaRPr lang="fr-FR"/>
+        </a:p>
+      </dgm:t>
     </dgm:pt>
     <dgm:pt modelId="{1A628B73-81A7-479E-92F9-3D827C26170B}" type="pres">
       <dgm:prSet presAssocID="{D35B8CCF-FC10-4EFF-A336-8CC7F4207685}" presName="text4" presStyleLbl="node1" presStyleIdx="5" presStyleCnt="6">
@@ -11096,27 +11846,34 @@
     <dgm:pt modelId="{69DF6E26-BF8E-4062-BE95-F7A159611B2A}" type="pres">
       <dgm:prSet presAssocID="{330A9A88-1324-4288-852B-2E3C5AF4859D}" presName="Name345" presStyleLbl="parChTrans1D2" presStyleIdx="3" presStyleCnt="4"/>
       <dgm:spPr/>
+      <dgm:t>
+        <a:bodyPr/>
+        <a:lstStyle/>
+        <a:p>
+          <a:endParaRPr lang="fr-FR"/>
+        </a:p>
+      </dgm:t>
     </dgm:pt>
   </dgm:ptLst>
   <dgm:cxnLst>
+    <dgm:cxn modelId="{927B0787-41CD-49E7-A81C-37AD03137A7C}" type="presOf" srcId="{1D9F00FF-7EB5-4DEB-A92D-5F7E432FBBBE}" destId="{9D0D6289-7394-4CC1-8CDD-4F95A7099817}" srcOrd="0" destOrd="0" presId="urn:microsoft.com/office/officeart/2008/layout/RadialCluster"/>
     <dgm:cxn modelId="{9EB7F2F7-BA92-4EE6-9F04-FA2E9E98BF03}" srcId="{BA508D05-D3F4-47AF-B141-955A069479DD}" destId="{76583E1D-9E4D-47B4-97B3-CAEDBE9AB38B}" srcOrd="0" destOrd="0" parTransId="{7EF31B69-356C-4937-A618-D764CFFE38CB}" sibTransId="{A131610C-0C7C-409A-9947-9A11C7402395}"/>
+    <dgm:cxn modelId="{38C059A8-934C-4A65-BB63-5C89F75AB1B6}" srcId="{76583E1D-9E4D-47B4-97B3-CAEDBE9AB38B}" destId="{87310C23-BA3B-440B-904C-A0E2F4C812C6}" srcOrd="3" destOrd="0" parTransId="{330A9A88-1324-4288-852B-2E3C5AF4859D}" sibTransId="{3AD8CF9E-D1EC-47D2-8A8D-FEFEEBEF0819}"/>
+    <dgm:cxn modelId="{D36F198F-62C5-42E7-8A84-76F4C3054311}" type="presOf" srcId="{D35B8CCF-FC10-4EFF-A336-8CC7F4207685}" destId="{1A628B73-81A7-479E-92F9-3D827C26170B}" srcOrd="0" destOrd="0" presId="urn:microsoft.com/office/officeart/2008/layout/RadialCluster"/>
+    <dgm:cxn modelId="{362E4A40-D1BB-42EA-9BD1-2E0642611D87}" type="presOf" srcId="{002E05B2-7D90-45F6-B7D3-23C53876AF69}" destId="{43BE87B5-8F7A-43F4-A373-FE3CE3A00DCE}" srcOrd="0" destOrd="0" presId="urn:microsoft.com/office/officeart/2008/layout/RadialCluster"/>
+    <dgm:cxn modelId="{5709AC9C-3C45-4EFC-94AE-3EBDD2CBE6D4}" type="presOf" srcId="{76583E1D-9E4D-47B4-97B3-CAEDBE9AB38B}" destId="{AF05E5AB-A977-4D19-AF9E-5F10682BC325}" srcOrd="0" destOrd="0" presId="urn:microsoft.com/office/officeart/2008/layout/RadialCluster"/>
+    <dgm:cxn modelId="{AC43F2C2-FDE9-4D18-A072-C2CBAE215675}" type="presOf" srcId="{87310C23-BA3B-440B-904C-A0E2F4C812C6}" destId="{774C484F-A5E8-4F94-BE93-C32336A95442}" srcOrd="0" destOrd="0" presId="urn:microsoft.com/office/officeart/2008/layout/RadialCluster"/>
+    <dgm:cxn modelId="{A627DB58-9DED-4C47-A57A-74EF09757310}" type="presOf" srcId="{ADE57E91-F76C-4F98-BF56-4227D6150F86}" destId="{1EADBEF7-3C08-4C75-9600-459375F26680}" srcOrd="0" destOrd="0" presId="urn:microsoft.com/office/officeart/2008/layout/RadialCluster"/>
     <dgm:cxn modelId="{89F3579B-0636-440C-B460-19FAC0BA9FD8}" type="presOf" srcId="{3C252F1F-945A-4B75-ABAC-89A5FCE4DA95}" destId="{B1C4676F-E876-4DEB-A34A-40ACBBCA164D}" srcOrd="0" destOrd="0" presId="urn:microsoft.com/office/officeart/2008/layout/RadialCluster"/>
-    <dgm:cxn modelId="{927B0787-41CD-49E7-A81C-37AD03137A7C}" type="presOf" srcId="{1D9F00FF-7EB5-4DEB-A92D-5F7E432FBBBE}" destId="{9D0D6289-7394-4CC1-8CDD-4F95A7099817}" srcOrd="0" destOrd="0" presId="urn:microsoft.com/office/officeart/2008/layout/RadialCluster"/>
-    <dgm:cxn modelId="{AC43F2C2-FDE9-4D18-A072-C2CBAE215675}" type="presOf" srcId="{87310C23-BA3B-440B-904C-A0E2F4C812C6}" destId="{774C484F-A5E8-4F94-BE93-C32336A95442}" srcOrd="0" destOrd="0" presId="urn:microsoft.com/office/officeart/2008/layout/RadialCluster"/>
+    <dgm:cxn modelId="{7EDCC77F-29F8-440C-A5A0-EC594D842996}" type="presOf" srcId="{843F606C-6313-4353-966D-A681B841F1D9}" destId="{79D349EB-2DCF-4EAF-B248-49C77B913197}" srcOrd="0" destOrd="0" presId="urn:microsoft.com/office/officeart/2008/layout/RadialCluster"/>
+    <dgm:cxn modelId="{F3584BB6-A28C-48CF-B872-23648F73155B}" type="presOf" srcId="{279CDE14-EF0C-4863-87C4-447CE5BD71AD}" destId="{263E364B-CFDA-4591-9D2C-45323BFEA725}" srcOrd="0" destOrd="0" presId="urn:microsoft.com/office/officeart/2008/layout/RadialCluster"/>
+    <dgm:cxn modelId="{DF097F38-3E89-4A25-81A6-054DEE67286A}" type="presOf" srcId="{BA508D05-D3F4-47AF-B141-955A069479DD}" destId="{225EEF59-0523-4AC5-A5E3-ED4162A82534}" srcOrd="0" destOrd="0" presId="urn:microsoft.com/office/officeart/2008/layout/RadialCluster"/>
     <dgm:cxn modelId="{8F09520E-84A9-4900-801F-58682490E4D1}" srcId="{76583E1D-9E4D-47B4-97B3-CAEDBE9AB38B}" destId="{002E05B2-7D90-45F6-B7D3-23C53876AF69}" srcOrd="0" destOrd="0" parTransId="{843F606C-6313-4353-966D-A681B841F1D9}" sibTransId="{97A95DAB-99A3-4C6C-AE15-F25E2DB63EDD}"/>
     <dgm:cxn modelId="{F21F1F90-523F-4025-8523-394563FD75C3}" srcId="{76583E1D-9E4D-47B4-97B3-CAEDBE9AB38B}" destId="{279CDE14-EF0C-4863-87C4-447CE5BD71AD}" srcOrd="1" destOrd="0" parTransId="{3C252F1F-945A-4B75-ABAC-89A5FCE4DA95}" sibTransId="{B16E5093-C0B9-41D1-911E-E7858BF3230B}"/>
-    <dgm:cxn modelId="{362E4A40-D1BB-42EA-9BD1-2E0642611D87}" type="presOf" srcId="{002E05B2-7D90-45F6-B7D3-23C53876AF69}" destId="{43BE87B5-8F7A-43F4-A373-FE3CE3A00DCE}" srcOrd="0" destOrd="0" presId="urn:microsoft.com/office/officeart/2008/layout/RadialCluster"/>
-    <dgm:cxn modelId="{38C059A8-934C-4A65-BB63-5C89F75AB1B6}" srcId="{76583E1D-9E4D-47B4-97B3-CAEDBE9AB38B}" destId="{87310C23-BA3B-440B-904C-A0E2F4C812C6}" srcOrd="3" destOrd="0" parTransId="{330A9A88-1324-4288-852B-2E3C5AF4859D}" sibTransId="{3AD8CF9E-D1EC-47D2-8A8D-FEFEEBEF0819}"/>
     <dgm:cxn modelId="{5BE4C925-4A57-49F3-B4F8-6C636554B8D1}" type="presOf" srcId="{129A1460-EA32-484D-99A1-3458E4C78F62}" destId="{06270141-ACEA-4BA3-9BBE-49346491B035}" srcOrd="0" destOrd="0" presId="urn:microsoft.com/office/officeart/2008/layout/RadialCluster"/>
-    <dgm:cxn modelId="{7EDCC77F-29F8-440C-A5A0-EC594D842996}" type="presOf" srcId="{843F606C-6313-4353-966D-A681B841F1D9}" destId="{79D349EB-2DCF-4EAF-B248-49C77B913197}" srcOrd="0" destOrd="0" presId="urn:microsoft.com/office/officeart/2008/layout/RadialCluster"/>
-    <dgm:cxn modelId="{A627DB58-9DED-4C47-A57A-74EF09757310}" type="presOf" srcId="{ADE57E91-F76C-4F98-BF56-4227D6150F86}" destId="{1EADBEF7-3C08-4C75-9600-459375F26680}" srcOrd="0" destOrd="0" presId="urn:microsoft.com/office/officeart/2008/layout/RadialCluster"/>
-    <dgm:cxn modelId="{F3584BB6-A28C-48CF-B872-23648F73155B}" type="presOf" srcId="{279CDE14-EF0C-4863-87C4-447CE5BD71AD}" destId="{263E364B-CFDA-4591-9D2C-45323BFEA725}" srcOrd="0" destOrd="0" presId="urn:microsoft.com/office/officeart/2008/layout/RadialCluster"/>
     <dgm:cxn modelId="{E9C7DBFB-5DB7-4E15-B2B4-FC55E7C95071}" srcId="{76583E1D-9E4D-47B4-97B3-CAEDBE9AB38B}" destId="{1D9F00FF-7EB5-4DEB-A92D-5F7E432FBBBE}" srcOrd="2" destOrd="0" parTransId="{ADE57E91-F76C-4F98-BF56-4227D6150F86}" sibTransId="{CA8A84FB-6CBF-4249-B695-F218E4BC9C59}"/>
-    <dgm:cxn modelId="{5709AC9C-3C45-4EFC-94AE-3EBDD2CBE6D4}" type="presOf" srcId="{76583E1D-9E4D-47B4-97B3-CAEDBE9AB38B}" destId="{AF05E5AB-A977-4D19-AF9E-5F10682BC325}" srcOrd="0" destOrd="0" presId="urn:microsoft.com/office/officeart/2008/layout/RadialCluster"/>
-    <dgm:cxn modelId="{D36F198F-62C5-42E7-8A84-76F4C3054311}" type="presOf" srcId="{D35B8CCF-FC10-4EFF-A336-8CC7F4207685}" destId="{1A628B73-81A7-479E-92F9-3D827C26170B}" srcOrd="0" destOrd="0" presId="urn:microsoft.com/office/officeart/2008/layout/RadialCluster"/>
+    <dgm:cxn modelId="{FE2FF128-8BC3-497C-8EC4-ED5235F3662D}" srcId="{87310C23-BA3B-440B-904C-A0E2F4C812C6}" destId="{D35B8CCF-FC10-4EFF-A336-8CC7F4207685}" srcOrd="0" destOrd="0" parTransId="{129A1460-EA32-484D-99A1-3458E4C78F62}" sibTransId="{A285085F-E4B8-4EAF-AC9E-27D9F5041957}"/>
     <dgm:cxn modelId="{39A5F6F1-E4B2-4F4D-8761-E1B794CD161F}" type="presOf" srcId="{330A9A88-1324-4288-852B-2E3C5AF4859D}" destId="{69DF6E26-BF8E-4062-BE95-F7A159611B2A}" srcOrd="0" destOrd="0" presId="urn:microsoft.com/office/officeart/2008/layout/RadialCluster"/>
-    <dgm:cxn modelId="{DF097F38-3E89-4A25-81A6-054DEE67286A}" type="presOf" srcId="{BA508D05-D3F4-47AF-B141-955A069479DD}" destId="{225EEF59-0523-4AC5-A5E3-ED4162A82534}" srcOrd="0" destOrd="0" presId="urn:microsoft.com/office/officeart/2008/layout/RadialCluster"/>
-    <dgm:cxn modelId="{FE2FF128-8BC3-497C-8EC4-ED5235F3662D}" srcId="{87310C23-BA3B-440B-904C-A0E2F4C812C6}" destId="{D35B8CCF-FC10-4EFF-A336-8CC7F4207685}" srcOrd="0" destOrd="0" parTransId="{129A1460-EA32-484D-99A1-3458E4C78F62}" sibTransId="{A285085F-E4B8-4EAF-AC9E-27D9F5041957}"/>
     <dgm:cxn modelId="{D9DEB4A8-6EF4-48A1-9B97-7A404BF02C4C}" type="presParOf" srcId="{225EEF59-0523-4AC5-A5E3-ED4162A82534}" destId="{AF05E5AB-A977-4D19-AF9E-5F10682BC325}" srcOrd="0" destOrd="0" presId="urn:microsoft.com/office/officeart/2008/layout/RadialCluster"/>
     <dgm:cxn modelId="{385135DB-FD61-489F-B88C-D2C481819AEF}" type="presParOf" srcId="{225EEF59-0523-4AC5-A5E3-ED4162A82534}" destId="{E8DFFAB8-B8BF-4D55-906C-B622D47E515C}" srcOrd="1" destOrd="0" presId="urn:microsoft.com/office/officeart/2008/layout/RadialCluster"/>
     <dgm:cxn modelId="{DC48C31E-E92F-4A28-B77A-2390555ED461}" type="presParOf" srcId="{E8DFFAB8-B8BF-4D55-906C-B622D47E515C}" destId="{43BE87B5-8F7A-43F4-A373-FE3CE3A00DCE}" srcOrd="0" destOrd="0" presId="urn:microsoft.com/office/officeart/2008/layout/RadialCluster"/>
@@ -11138,6 +11895,208 @@
   <dgm:extLst>
     <a:ext uri="http://schemas.microsoft.com/office/drawing/2008/diagram">
       <dsp:dataModelExt xmlns:dsp="http://schemas.microsoft.com/office/drawing/2008/diagram" relId="rId27" minVer="http://schemas.openxmlformats.org/drawingml/2006/diagram"/>
+    </a:ext>
+  </dgm:extLst>
+</dgm:dataModel>
+</file>
+
+<file path=word/diagrams/data2.xml><?xml version="1.0" encoding="utf-8"?>
+<dgm:dataModel xmlns:dgm="http://schemas.openxmlformats.org/drawingml/2006/diagram" xmlns:a="http://schemas.openxmlformats.org/drawingml/2006/main">
+  <dgm:ptLst>
+    <dgm:pt modelId="{67B7A0A9-0FC7-4F22-A275-95F06DB279BD}" type="doc">
+      <dgm:prSet loTypeId="urn:microsoft.com/office/officeart/2005/8/layout/process1" loCatId="process" qsTypeId="urn:microsoft.com/office/officeart/2005/8/quickstyle/simple3" qsCatId="simple" csTypeId="urn:microsoft.com/office/officeart/2005/8/colors/accent2_2" csCatId="accent2" phldr="1"/>
+      <dgm:spPr/>
+    </dgm:pt>
+    <dgm:pt modelId="{2E6E0329-8ACD-4FE2-84E1-CFE9B4CA2770}">
+      <dgm:prSet phldrT="[Texte]"/>
+      <dgm:spPr/>
+      <dgm:t>
+        <a:bodyPr/>
+        <a:lstStyle/>
+        <a:p>
+          <a:r>
+            <a:rPr lang="fr-FR"/>
+            <a:t>Création d'un compte</a:t>
+          </a:r>
+        </a:p>
+      </dgm:t>
+    </dgm:pt>
+    <dgm:pt modelId="{D915B64D-383A-47D5-B7CD-AD509EC44667}" type="parTrans" cxnId="{775A5149-A4DD-4D0D-9C19-7F0C728588C0}">
+      <dgm:prSet/>
+      <dgm:spPr/>
+      <dgm:t>
+        <a:bodyPr/>
+        <a:lstStyle/>
+        <a:p>
+          <a:endParaRPr lang="fr-FR"/>
+        </a:p>
+      </dgm:t>
+    </dgm:pt>
+    <dgm:pt modelId="{89485596-BE39-411F-B08C-F50554B59D2B}" type="sibTrans" cxnId="{775A5149-A4DD-4D0D-9C19-7F0C728588C0}">
+      <dgm:prSet/>
+      <dgm:spPr/>
+      <dgm:t>
+        <a:bodyPr/>
+        <a:lstStyle/>
+        <a:p>
+          <a:endParaRPr lang="fr-FR"/>
+        </a:p>
+      </dgm:t>
+    </dgm:pt>
+    <dgm:pt modelId="{9C98582F-036E-4106-986B-96720F39FF24}">
+      <dgm:prSet phldrT="[Texte]"/>
+      <dgm:spPr/>
+      <dgm:t>
+        <a:bodyPr/>
+        <a:lstStyle/>
+        <a:p>
+          <a:r>
+            <a:rPr lang="fr-FR"/>
+            <a:t>Connexion</a:t>
+          </a:r>
+        </a:p>
+      </dgm:t>
+    </dgm:pt>
+    <dgm:pt modelId="{B1065CE3-1A91-4567-871E-67CC35792A7F}" type="parTrans" cxnId="{D22F9D1B-F3CC-42C2-9F57-0AD413E949C8}">
+      <dgm:prSet/>
+      <dgm:spPr/>
+      <dgm:t>
+        <a:bodyPr/>
+        <a:lstStyle/>
+        <a:p>
+          <a:endParaRPr lang="fr-FR"/>
+        </a:p>
+      </dgm:t>
+    </dgm:pt>
+    <dgm:pt modelId="{5C56792B-3B4B-46C7-9A7C-C28F424487CE}" type="sibTrans" cxnId="{D22F9D1B-F3CC-42C2-9F57-0AD413E949C8}">
+      <dgm:prSet/>
+      <dgm:spPr/>
+      <dgm:t>
+        <a:bodyPr/>
+        <a:lstStyle/>
+        <a:p>
+          <a:endParaRPr lang="fr-FR"/>
+        </a:p>
+      </dgm:t>
+    </dgm:pt>
+    <dgm:pt modelId="{6823D167-E896-4D20-A28F-385DFE652BC2}">
+      <dgm:prSet phldrT="[Texte]"/>
+      <dgm:spPr/>
+      <dgm:t>
+        <a:bodyPr/>
+        <a:lstStyle/>
+        <a:p>
+          <a:r>
+            <a:rPr lang="fr-FR"/>
+            <a:t>Location</a:t>
+          </a:r>
+        </a:p>
+      </dgm:t>
+    </dgm:pt>
+    <dgm:pt modelId="{344B3746-D77E-46DA-BE31-C36B3626B1EA}" type="parTrans" cxnId="{0A7E5AC0-1F31-4A1C-BA43-3FB0B97FAA25}">
+      <dgm:prSet/>
+      <dgm:spPr/>
+      <dgm:t>
+        <a:bodyPr/>
+        <a:lstStyle/>
+        <a:p>
+          <a:endParaRPr lang="fr-FR"/>
+        </a:p>
+      </dgm:t>
+    </dgm:pt>
+    <dgm:pt modelId="{EC3884E4-FD0B-41AB-9570-664A2052D554}" type="sibTrans" cxnId="{0A7E5AC0-1F31-4A1C-BA43-3FB0B97FAA25}">
+      <dgm:prSet/>
+      <dgm:spPr/>
+      <dgm:t>
+        <a:bodyPr/>
+        <a:lstStyle/>
+        <a:p>
+          <a:endParaRPr lang="fr-FR"/>
+        </a:p>
+      </dgm:t>
+    </dgm:pt>
+    <dgm:pt modelId="{92CFA3CF-B688-43FD-92F7-867999DA6EDA}" type="pres">
+      <dgm:prSet presAssocID="{67B7A0A9-0FC7-4F22-A275-95F06DB279BD}" presName="Name0" presStyleCnt="0">
+        <dgm:presLayoutVars>
+          <dgm:dir/>
+          <dgm:resizeHandles val="exact"/>
+        </dgm:presLayoutVars>
+      </dgm:prSet>
+      <dgm:spPr/>
+    </dgm:pt>
+    <dgm:pt modelId="{9F5F4A8A-28B3-4D3A-B105-FE67BEF571BA}" type="pres">
+      <dgm:prSet presAssocID="{2E6E0329-8ACD-4FE2-84E1-CFE9B4CA2770}" presName="node" presStyleLbl="node1" presStyleIdx="0" presStyleCnt="3">
+        <dgm:presLayoutVars>
+          <dgm:bulletEnabled val="1"/>
+        </dgm:presLayoutVars>
+      </dgm:prSet>
+      <dgm:spPr/>
+    </dgm:pt>
+    <dgm:pt modelId="{D9E0C1CD-BAE1-4A06-9E1F-9E82C0CE8FF7}" type="pres">
+      <dgm:prSet presAssocID="{89485596-BE39-411F-B08C-F50554B59D2B}" presName="sibTrans" presStyleLbl="sibTrans2D1" presStyleIdx="0" presStyleCnt="2"/>
+      <dgm:spPr/>
+    </dgm:pt>
+    <dgm:pt modelId="{14DF555D-4023-4AFD-90F7-F073F532FE8A}" type="pres">
+      <dgm:prSet presAssocID="{89485596-BE39-411F-B08C-F50554B59D2B}" presName="connectorText" presStyleLbl="sibTrans2D1" presStyleIdx="0" presStyleCnt="2"/>
+      <dgm:spPr/>
+    </dgm:pt>
+    <dgm:pt modelId="{6F3AE8C0-2CA9-42A4-AC19-BFE91C68AADA}" type="pres">
+      <dgm:prSet presAssocID="{9C98582F-036E-4106-986B-96720F39FF24}" presName="node" presStyleLbl="node1" presStyleIdx="1" presStyleCnt="3">
+        <dgm:presLayoutVars>
+          <dgm:bulletEnabled val="1"/>
+        </dgm:presLayoutVars>
+      </dgm:prSet>
+      <dgm:spPr/>
+    </dgm:pt>
+    <dgm:pt modelId="{6F6748F6-232A-4E54-B394-39D06ABA8D9C}" type="pres">
+      <dgm:prSet presAssocID="{5C56792B-3B4B-46C7-9A7C-C28F424487CE}" presName="sibTrans" presStyleLbl="sibTrans2D1" presStyleIdx="1" presStyleCnt="2"/>
+      <dgm:spPr/>
+    </dgm:pt>
+    <dgm:pt modelId="{44D69F58-49E0-4C15-80DA-BD541116A630}" type="pres">
+      <dgm:prSet presAssocID="{5C56792B-3B4B-46C7-9A7C-C28F424487CE}" presName="connectorText" presStyleLbl="sibTrans2D1" presStyleIdx="1" presStyleCnt="2"/>
+      <dgm:spPr/>
+    </dgm:pt>
+    <dgm:pt modelId="{739309E3-0F2A-48D8-8531-C001C579803B}" type="pres">
+      <dgm:prSet presAssocID="{6823D167-E896-4D20-A28F-385DFE652BC2}" presName="node" presStyleLbl="node1" presStyleIdx="2" presStyleCnt="3">
+        <dgm:presLayoutVars>
+          <dgm:bulletEnabled val="1"/>
+        </dgm:presLayoutVars>
+      </dgm:prSet>
+      <dgm:spPr/>
+      <dgm:t>
+        <a:bodyPr/>
+        <a:lstStyle/>
+        <a:p>
+          <a:endParaRPr lang="fr-FR"/>
+        </a:p>
+      </dgm:t>
+    </dgm:pt>
+  </dgm:ptLst>
+  <dgm:cxnLst>
+    <dgm:cxn modelId="{FC66897D-71EB-49C2-B0EF-F13328EDEA76}" type="presOf" srcId="{5C56792B-3B4B-46C7-9A7C-C28F424487CE}" destId="{44D69F58-49E0-4C15-80DA-BD541116A630}" srcOrd="1" destOrd="0" presId="urn:microsoft.com/office/officeart/2005/8/layout/process1"/>
+    <dgm:cxn modelId="{EDEA6DE9-90D0-4741-BCF9-45BF5EB257DA}" type="presOf" srcId="{5C56792B-3B4B-46C7-9A7C-C28F424487CE}" destId="{6F6748F6-232A-4E54-B394-39D06ABA8D9C}" srcOrd="0" destOrd="0" presId="urn:microsoft.com/office/officeart/2005/8/layout/process1"/>
+    <dgm:cxn modelId="{DE236B2B-EE0B-4121-A5BB-369E7DCAE49D}" type="presOf" srcId="{67B7A0A9-0FC7-4F22-A275-95F06DB279BD}" destId="{92CFA3CF-B688-43FD-92F7-867999DA6EDA}" srcOrd="0" destOrd="0" presId="urn:microsoft.com/office/officeart/2005/8/layout/process1"/>
+    <dgm:cxn modelId="{0A7E5AC0-1F31-4A1C-BA43-3FB0B97FAA25}" srcId="{67B7A0A9-0FC7-4F22-A275-95F06DB279BD}" destId="{6823D167-E896-4D20-A28F-385DFE652BC2}" srcOrd="2" destOrd="0" parTransId="{344B3746-D77E-46DA-BE31-C36B3626B1EA}" sibTransId="{EC3884E4-FD0B-41AB-9570-664A2052D554}"/>
+    <dgm:cxn modelId="{E4F7BB3D-50F7-4DE5-B2A5-0E5757054843}" type="presOf" srcId="{9C98582F-036E-4106-986B-96720F39FF24}" destId="{6F3AE8C0-2CA9-42A4-AC19-BFE91C68AADA}" srcOrd="0" destOrd="0" presId="urn:microsoft.com/office/officeart/2005/8/layout/process1"/>
+    <dgm:cxn modelId="{D3C14F89-013E-4B1C-AAC2-084D3EEE1471}" type="presOf" srcId="{89485596-BE39-411F-B08C-F50554B59D2B}" destId="{14DF555D-4023-4AFD-90F7-F073F532FE8A}" srcOrd="1" destOrd="0" presId="urn:microsoft.com/office/officeart/2005/8/layout/process1"/>
+    <dgm:cxn modelId="{D22F9D1B-F3CC-42C2-9F57-0AD413E949C8}" srcId="{67B7A0A9-0FC7-4F22-A275-95F06DB279BD}" destId="{9C98582F-036E-4106-986B-96720F39FF24}" srcOrd="1" destOrd="0" parTransId="{B1065CE3-1A91-4567-871E-67CC35792A7F}" sibTransId="{5C56792B-3B4B-46C7-9A7C-C28F424487CE}"/>
+    <dgm:cxn modelId="{775A5149-A4DD-4D0D-9C19-7F0C728588C0}" srcId="{67B7A0A9-0FC7-4F22-A275-95F06DB279BD}" destId="{2E6E0329-8ACD-4FE2-84E1-CFE9B4CA2770}" srcOrd="0" destOrd="0" parTransId="{D915B64D-383A-47D5-B7CD-AD509EC44667}" sibTransId="{89485596-BE39-411F-B08C-F50554B59D2B}"/>
+    <dgm:cxn modelId="{5A956720-8EA5-4229-8968-9DF13708DDBE}" type="presOf" srcId="{6823D167-E896-4D20-A28F-385DFE652BC2}" destId="{739309E3-0F2A-48D8-8531-C001C579803B}" srcOrd="0" destOrd="0" presId="urn:microsoft.com/office/officeart/2005/8/layout/process1"/>
+    <dgm:cxn modelId="{3A6FBA8A-65DD-4FB4-ACBB-87981B15320A}" type="presOf" srcId="{2E6E0329-8ACD-4FE2-84E1-CFE9B4CA2770}" destId="{9F5F4A8A-28B3-4D3A-B105-FE67BEF571BA}" srcOrd="0" destOrd="0" presId="urn:microsoft.com/office/officeart/2005/8/layout/process1"/>
+    <dgm:cxn modelId="{8659CAD8-B2B4-4089-9CDF-D758A9B266E0}" type="presOf" srcId="{89485596-BE39-411F-B08C-F50554B59D2B}" destId="{D9E0C1CD-BAE1-4A06-9E1F-9E82C0CE8FF7}" srcOrd="0" destOrd="0" presId="urn:microsoft.com/office/officeart/2005/8/layout/process1"/>
+    <dgm:cxn modelId="{0ED7A6D3-BE69-41AB-AA5E-F7C310919989}" type="presParOf" srcId="{92CFA3CF-B688-43FD-92F7-867999DA6EDA}" destId="{9F5F4A8A-28B3-4D3A-B105-FE67BEF571BA}" srcOrd="0" destOrd="0" presId="urn:microsoft.com/office/officeart/2005/8/layout/process1"/>
+    <dgm:cxn modelId="{697C03F4-D3E2-4AE4-B29F-7FB93BA83327}" type="presParOf" srcId="{92CFA3CF-B688-43FD-92F7-867999DA6EDA}" destId="{D9E0C1CD-BAE1-4A06-9E1F-9E82C0CE8FF7}" srcOrd="1" destOrd="0" presId="urn:microsoft.com/office/officeart/2005/8/layout/process1"/>
+    <dgm:cxn modelId="{C43CA295-A0BA-4C65-A70E-8217919D7048}" type="presParOf" srcId="{D9E0C1CD-BAE1-4A06-9E1F-9E82C0CE8FF7}" destId="{14DF555D-4023-4AFD-90F7-F073F532FE8A}" srcOrd="0" destOrd="0" presId="urn:microsoft.com/office/officeart/2005/8/layout/process1"/>
+    <dgm:cxn modelId="{3E9ECDD1-7224-4D9E-87D9-5103F4C8FA85}" type="presParOf" srcId="{92CFA3CF-B688-43FD-92F7-867999DA6EDA}" destId="{6F3AE8C0-2CA9-42A4-AC19-BFE91C68AADA}" srcOrd="2" destOrd="0" presId="urn:microsoft.com/office/officeart/2005/8/layout/process1"/>
+    <dgm:cxn modelId="{C9C6E0CE-99B4-47B8-B459-BA74D03A473F}" type="presParOf" srcId="{92CFA3CF-B688-43FD-92F7-867999DA6EDA}" destId="{6F6748F6-232A-4E54-B394-39D06ABA8D9C}" srcOrd="3" destOrd="0" presId="urn:microsoft.com/office/officeart/2005/8/layout/process1"/>
+    <dgm:cxn modelId="{6365CEBA-C529-4899-ADA0-0D3D5A9E07F9}" type="presParOf" srcId="{6F6748F6-232A-4E54-B394-39D06ABA8D9C}" destId="{44D69F58-49E0-4C15-80DA-BD541116A630}" srcOrd="0" destOrd="0" presId="urn:microsoft.com/office/officeart/2005/8/layout/process1"/>
+    <dgm:cxn modelId="{EA805497-F21D-4E06-805D-6B70D7FE5FCD}" type="presParOf" srcId="{92CFA3CF-B688-43FD-92F7-867999DA6EDA}" destId="{739309E3-0F2A-48D8-8531-C001C579803B}" srcOrd="4" destOrd="0" presId="urn:microsoft.com/office/officeart/2005/8/layout/process1"/>
+  </dgm:cxnLst>
+  <dgm:bg/>
+  <dgm:whole/>
+  <dgm:extLst>
+    <a:ext uri="http://schemas.microsoft.com/office/drawing/2008/diagram">
+      <dsp:dataModelExt xmlns:dsp="http://schemas.microsoft.com/office/drawing/2008/diagram" relId="rId32" minVer="http://schemas.openxmlformats.org/drawingml/2006/diagram"/>
     </a:ext>
   </dgm:extLst>
 </dgm:dataModel>
@@ -12059,6 +13018,541 @@
       <dsp:txXfrm>
         <a:off x="321106" y="1813559"/>
         <a:ext cx="448867" cy="448867"/>
+      </dsp:txXfrm>
+    </dsp:sp>
+  </dsp:spTree>
+</dsp:drawing>
+</file>
+
+<file path=word/diagrams/drawing2.xml><?xml version="1.0" encoding="utf-8"?>
+<dsp:drawing xmlns:dgm="http://schemas.openxmlformats.org/drawingml/2006/diagram" xmlns:dsp="http://schemas.microsoft.com/office/drawing/2008/diagram" xmlns:a="http://schemas.openxmlformats.org/drawingml/2006/main">
+  <dsp:spTree>
+    <dsp:nvGrpSpPr>
+      <dsp:cNvPr id="0" name=""/>
+      <dsp:cNvGrpSpPr/>
+    </dsp:nvGrpSpPr>
+    <dsp:grpSpPr/>
+    <dsp:sp modelId="{9F5F4A8A-28B3-4D3A-B105-FE67BEF571BA}">
+      <dsp:nvSpPr>
+        <dsp:cNvPr id="0" name=""/>
+        <dsp:cNvSpPr/>
+      </dsp:nvSpPr>
+      <dsp:spPr>
+        <a:xfrm>
+          <a:off x="4822" y="1167824"/>
+          <a:ext cx="1441251" cy="864750"/>
+        </a:xfrm>
+        <a:prstGeom prst="roundRect">
+          <a:avLst>
+            <a:gd name="adj" fmla="val 10000"/>
+          </a:avLst>
+        </a:prstGeom>
+        <a:gradFill rotWithShape="0">
+          <a:gsLst>
+            <a:gs pos="0">
+              <a:schemeClr val="accent2">
+                <a:hueOff val="0"/>
+                <a:satOff val="0"/>
+                <a:lumOff val="0"/>
+                <a:alphaOff val="0"/>
+                <a:lumMod val="110000"/>
+                <a:satMod val="105000"/>
+                <a:tint val="67000"/>
+              </a:schemeClr>
+            </a:gs>
+            <a:gs pos="50000">
+              <a:schemeClr val="accent2">
+                <a:hueOff val="0"/>
+                <a:satOff val="0"/>
+                <a:lumOff val="0"/>
+                <a:alphaOff val="0"/>
+                <a:lumMod val="105000"/>
+                <a:satMod val="103000"/>
+                <a:tint val="73000"/>
+              </a:schemeClr>
+            </a:gs>
+            <a:gs pos="100000">
+              <a:schemeClr val="accent2">
+                <a:hueOff val="0"/>
+                <a:satOff val="0"/>
+                <a:lumOff val="0"/>
+                <a:alphaOff val="0"/>
+                <a:lumMod val="105000"/>
+                <a:satMod val="109000"/>
+                <a:tint val="81000"/>
+              </a:schemeClr>
+            </a:gs>
+          </a:gsLst>
+          <a:lin ang="5400000" scaled="0"/>
+        </a:gradFill>
+        <a:ln>
+          <a:noFill/>
+        </a:ln>
+        <a:effectLst/>
+        <a:scene3d>
+          <a:camera prst="orthographicFront"/>
+          <a:lightRig rig="flat" dir="t"/>
+        </a:scene3d>
+        <a:sp3d prstMaterial="dkEdge">
+          <a:bevelT w="8200" h="38100"/>
+        </a:sp3d>
+      </dsp:spPr>
+      <dsp:style>
+        <a:lnRef idx="0">
+          <a:scrgbClr r="0" g="0" b="0"/>
+        </a:lnRef>
+        <a:fillRef idx="2">
+          <a:scrgbClr r="0" g="0" b="0"/>
+        </a:fillRef>
+        <a:effectRef idx="1">
+          <a:scrgbClr r="0" g="0" b="0"/>
+        </a:effectRef>
+        <a:fontRef idx="minor">
+          <a:schemeClr val="dk1"/>
+        </a:fontRef>
+      </dsp:style>
+      <dsp:txBody>
+        <a:bodyPr spcFirstLastPara="0" vert="horz" wrap="square" lIns="72390" tIns="72390" rIns="72390" bIns="72390" numCol="1" spcCol="1270" anchor="ctr" anchorCtr="0">
+          <a:noAutofit/>
+        </a:bodyPr>
+        <a:lstStyle/>
+        <a:p>
+          <a:pPr lvl="0" algn="ctr" defTabSz="844550">
+            <a:lnSpc>
+              <a:spcPct val="90000"/>
+            </a:lnSpc>
+            <a:spcBef>
+              <a:spcPct val="0"/>
+            </a:spcBef>
+            <a:spcAft>
+              <a:spcPct val="35000"/>
+            </a:spcAft>
+          </a:pPr>
+          <a:r>
+            <a:rPr lang="fr-FR" sz="1900" kern="1200"/>
+            <a:t>Création d'un compte</a:t>
+          </a:r>
+        </a:p>
+      </dsp:txBody>
+      <dsp:txXfrm>
+        <a:off x="30150" y="1193152"/>
+        <a:ext cx="1390595" cy="814094"/>
+      </dsp:txXfrm>
+    </dsp:sp>
+    <dsp:sp modelId="{D9E0C1CD-BAE1-4A06-9E1F-9E82C0CE8FF7}">
+      <dsp:nvSpPr>
+        <dsp:cNvPr id="0" name=""/>
+        <dsp:cNvSpPr/>
+      </dsp:nvSpPr>
+      <dsp:spPr>
+        <a:xfrm>
+          <a:off x="1590198" y="1421484"/>
+          <a:ext cx="305545" cy="357430"/>
+        </a:xfrm>
+        <a:prstGeom prst="rightArrow">
+          <a:avLst>
+            <a:gd name="adj1" fmla="val 60000"/>
+            <a:gd name="adj2" fmla="val 50000"/>
+          </a:avLst>
+        </a:prstGeom>
+        <a:gradFill rotWithShape="0">
+          <a:gsLst>
+            <a:gs pos="0">
+              <a:schemeClr val="accent2">
+                <a:tint val="60000"/>
+                <a:hueOff val="0"/>
+                <a:satOff val="0"/>
+                <a:lumOff val="0"/>
+                <a:alphaOff val="0"/>
+                <a:lumMod val="110000"/>
+                <a:satMod val="105000"/>
+                <a:tint val="67000"/>
+              </a:schemeClr>
+            </a:gs>
+            <a:gs pos="50000">
+              <a:schemeClr val="accent2">
+                <a:tint val="60000"/>
+                <a:hueOff val="0"/>
+                <a:satOff val="0"/>
+                <a:lumOff val="0"/>
+                <a:alphaOff val="0"/>
+                <a:lumMod val="105000"/>
+                <a:satMod val="103000"/>
+                <a:tint val="73000"/>
+              </a:schemeClr>
+            </a:gs>
+            <a:gs pos="100000">
+              <a:schemeClr val="accent2">
+                <a:tint val="60000"/>
+                <a:hueOff val="0"/>
+                <a:satOff val="0"/>
+                <a:lumOff val="0"/>
+                <a:alphaOff val="0"/>
+                <a:lumMod val="105000"/>
+                <a:satMod val="109000"/>
+                <a:tint val="81000"/>
+              </a:schemeClr>
+            </a:gs>
+          </a:gsLst>
+          <a:lin ang="5400000" scaled="0"/>
+        </a:gradFill>
+        <a:ln>
+          <a:noFill/>
+        </a:ln>
+        <a:effectLst/>
+      </dsp:spPr>
+      <dsp:style>
+        <a:lnRef idx="0">
+          <a:scrgbClr r="0" g="0" b="0"/>
+        </a:lnRef>
+        <a:fillRef idx="2">
+          <a:scrgbClr r="0" g="0" b="0"/>
+        </a:fillRef>
+        <a:effectRef idx="1">
+          <a:scrgbClr r="0" g="0" b="0"/>
+        </a:effectRef>
+        <a:fontRef idx="minor">
+          <a:schemeClr val="dk1"/>
+        </a:fontRef>
+      </dsp:style>
+      <dsp:txBody>
+        <a:bodyPr spcFirstLastPara="0" vert="horz" wrap="square" lIns="0" tIns="0" rIns="0" bIns="0" numCol="1" spcCol="1270" anchor="ctr" anchorCtr="0">
+          <a:noAutofit/>
+        </a:bodyPr>
+        <a:lstStyle/>
+        <a:p>
+          <a:pPr lvl="0" algn="ctr" defTabSz="666750">
+            <a:lnSpc>
+              <a:spcPct val="90000"/>
+            </a:lnSpc>
+            <a:spcBef>
+              <a:spcPct val="0"/>
+            </a:spcBef>
+            <a:spcAft>
+              <a:spcPct val="35000"/>
+            </a:spcAft>
+          </a:pPr>
+          <a:endParaRPr lang="fr-FR" sz="1500" kern="1200"/>
+        </a:p>
+      </dsp:txBody>
+      <dsp:txXfrm>
+        <a:off x="1590198" y="1492970"/>
+        <a:ext cx="213882" cy="214458"/>
+      </dsp:txXfrm>
+    </dsp:sp>
+    <dsp:sp modelId="{6F3AE8C0-2CA9-42A4-AC19-BFE91C68AADA}">
+      <dsp:nvSpPr>
+        <dsp:cNvPr id="0" name=""/>
+        <dsp:cNvSpPr/>
+      </dsp:nvSpPr>
+      <dsp:spPr>
+        <a:xfrm>
+          <a:off x="2022574" y="1167824"/>
+          <a:ext cx="1441251" cy="864750"/>
+        </a:xfrm>
+        <a:prstGeom prst="roundRect">
+          <a:avLst>
+            <a:gd name="adj" fmla="val 10000"/>
+          </a:avLst>
+        </a:prstGeom>
+        <a:gradFill rotWithShape="0">
+          <a:gsLst>
+            <a:gs pos="0">
+              <a:schemeClr val="accent2">
+                <a:hueOff val="0"/>
+                <a:satOff val="0"/>
+                <a:lumOff val="0"/>
+                <a:alphaOff val="0"/>
+                <a:lumMod val="110000"/>
+                <a:satMod val="105000"/>
+                <a:tint val="67000"/>
+              </a:schemeClr>
+            </a:gs>
+            <a:gs pos="50000">
+              <a:schemeClr val="accent2">
+                <a:hueOff val="0"/>
+                <a:satOff val="0"/>
+                <a:lumOff val="0"/>
+                <a:alphaOff val="0"/>
+                <a:lumMod val="105000"/>
+                <a:satMod val="103000"/>
+                <a:tint val="73000"/>
+              </a:schemeClr>
+            </a:gs>
+            <a:gs pos="100000">
+              <a:schemeClr val="accent2">
+                <a:hueOff val="0"/>
+                <a:satOff val="0"/>
+                <a:lumOff val="0"/>
+                <a:alphaOff val="0"/>
+                <a:lumMod val="105000"/>
+                <a:satMod val="109000"/>
+                <a:tint val="81000"/>
+              </a:schemeClr>
+            </a:gs>
+          </a:gsLst>
+          <a:lin ang="5400000" scaled="0"/>
+        </a:gradFill>
+        <a:ln>
+          <a:noFill/>
+        </a:ln>
+        <a:effectLst/>
+        <a:scene3d>
+          <a:camera prst="orthographicFront"/>
+          <a:lightRig rig="flat" dir="t"/>
+        </a:scene3d>
+        <a:sp3d prstMaterial="dkEdge">
+          <a:bevelT w="8200" h="38100"/>
+        </a:sp3d>
+      </dsp:spPr>
+      <dsp:style>
+        <a:lnRef idx="0">
+          <a:scrgbClr r="0" g="0" b="0"/>
+        </a:lnRef>
+        <a:fillRef idx="2">
+          <a:scrgbClr r="0" g="0" b="0"/>
+        </a:fillRef>
+        <a:effectRef idx="1">
+          <a:scrgbClr r="0" g="0" b="0"/>
+        </a:effectRef>
+        <a:fontRef idx="minor">
+          <a:schemeClr val="dk1"/>
+        </a:fontRef>
+      </dsp:style>
+      <dsp:txBody>
+        <a:bodyPr spcFirstLastPara="0" vert="horz" wrap="square" lIns="72390" tIns="72390" rIns="72390" bIns="72390" numCol="1" spcCol="1270" anchor="ctr" anchorCtr="0">
+          <a:noAutofit/>
+        </a:bodyPr>
+        <a:lstStyle/>
+        <a:p>
+          <a:pPr lvl="0" algn="ctr" defTabSz="844550">
+            <a:lnSpc>
+              <a:spcPct val="90000"/>
+            </a:lnSpc>
+            <a:spcBef>
+              <a:spcPct val="0"/>
+            </a:spcBef>
+            <a:spcAft>
+              <a:spcPct val="35000"/>
+            </a:spcAft>
+          </a:pPr>
+          <a:r>
+            <a:rPr lang="fr-FR" sz="1900" kern="1200"/>
+            <a:t>Connexion</a:t>
+          </a:r>
+        </a:p>
+      </dsp:txBody>
+      <dsp:txXfrm>
+        <a:off x="2047902" y="1193152"/>
+        <a:ext cx="1390595" cy="814094"/>
+      </dsp:txXfrm>
+    </dsp:sp>
+    <dsp:sp modelId="{6F6748F6-232A-4E54-B394-39D06ABA8D9C}">
+      <dsp:nvSpPr>
+        <dsp:cNvPr id="0" name=""/>
+        <dsp:cNvSpPr/>
+      </dsp:nvSpPr>
+      <dsp:spPr>
+        <a:xfrm>
+          <a:off x="3607950" y="1421484"/>
+          <a:ext cx="305545" cy="357430"/>
+        </a:xfrm>
+        <a:prstGeom prst="rightArrow">
+          <a:avLst>
+            <a:gd name="adj1" fmla="val 60000"/>
+            <a:gd name="adj2" fmla="val 50000"/>
+          </a:avLst>
+        </a:prstGeom>
+        <a:gradFill rotWithShape="0">
+          <a:gsLst>
+            <a:gs pos="0">
+              <a:schemeClr val="accent2">
+                <a:tint val="60000"/>
+                <a:hueOff val="0"/>
+                <a:satOff val="0"/>
+                <a:lumOff val="0"/>
+                <a:alphaOff val="0"/>
+                <a:lumMod val="110000"/>
+                <a:satMod val="105000"/>
+                <a:tint val="67000"/>
+              </a:schemeClr>
+            </a:gs>
+            <a:gs pos="50000">
+              <a:schemeClr val="accent2">
+                <a:tint val="60000"/>
+                <a:hueOff val="0"/>
+                <a:satOff val="0"/>
+                <a:lumOff val="0"/>
+                <a:alphaOff val="0"/>
+                <a:lumMod val="105000"/>
+                <a:satMod val="103000"/>
+                <a:tint val="73000"/>
+              </a:schemeClr>
+            </a:gs>
+            <a:gs pos="100000">
+              <a:schemeClr val="accent2">
+                <a:tint val="60000"/>
+                <a:hueOff val="0"/>
+                <a:satOff val="0"/>
+                <a:lumOff val="0"/>
+                <a:alphaOff val="0"/>
+                <a:lumMod val="105000"/>
+                <a:satMod val="109000"/>
+                <a:tint val="81000"/>
+              </a:schemeClr>
+            </a:gs>
+          </a:gsLst>
+          <a:lin ang="5400000" scaled="0"/>
+        </a:gradFill>
+        <a:ln>
+          <a:noFill/>
+        </a:ln>
+        <a:effectLst/>
+      </dsp:spPr>
+      <dsp:style>
+        <a:lnRef idx="0">
+          <a:scrgbClr r="0" g="0" b="0"/>
+        </a:lnRef>
+        <a:fillRef idx="2">
+          <a:scrgbClr r="0" g="0" b="0"/>
+        </a:fillRef>
+        <a:effectRef idx="1">
+          <a:scrgbClr r="0" g="0" b="0"/>
+        </a:effectRef>
+        <a:fontRef idx="minor">
+          <a:schemeClr val="dk1"/>
+        </a:fontRef>
+      </dsp:style>
+      <dsp:txBody>
+        <a:bodyPr spcFirstLastPara="0" vert="horz" wrap="square" lIns="0" tIns="0" rIns="0" bIns="0" numCol="1" spcCol="1270" anchor="ctr" anchorCtr="0">
+          <a:noAutofit/>
+        </a:bodyPr>
+        <a:lstStyle/>
+        <a:p>
+          <a:pPr lvl="0" algn="ctr" defTabSz="666750">
+            <a:lnSpc>
+              <a:spcPct val="90000"/>
+            </a:lnSpc>
+            <a:spcBef>
+              <a:spcPct val="0"/>
+            </a:spcBef>
+            <a:spcAft>
+              <a:spcPct val="35000"/>
+            </a:spcAft>
+          </a:pPr>
+          <a:endParaRPr lang="fr-FR" sz="1500" kern="1200"/>
+        </a:p>
+      </dsp:txBody>
+      <dsp:txXfrm>
+        <a:off x="3607950" y="1492970"/>
+        <a:ext cx="213882" cy="214458"/>
+      </dsp:txXfrm>
+    </dsp:sp>
+    <dsp:sp modelId="{739309E3-0F2A-48D8-8531-C001C579803B}">
+      <dsp:nvSpPr>
+        <dsp:cNvPr id="0" name=""/>
+        <dsp:cNvSpPr/>
+      </dsp:nvSpPr>
+      <dsp:spPr>
+        <a:xfrm>
+          <a:off x="4040326" y="1167824"/>
+          <a:ext cx="1441251" cy="864750"/>
+        </a:xfrm>
+        <a:prstGeom prst="roundRect">
+          <a:avLst>
+            <a:gd name="adj" fmla="val 10000"/>
+          </a:avLst>
+        </a:prstGeom>
+        <a:gradFill rotWithShape="0">
+          <a:gsLst>
+            <a:gs pos="0">
+              <a:schemeClr val="accent2">
+                <a:hueOff val="0"/>
+                <a:satOff val="0"/>
+                <a:lumOff val="0"/>
+                <a:alphaOff val="0"/>
+                <a:lumMod val="110000"/>
+                <a:satMod val="105000"/>
+                <a:tint val="67000"/>
+              </a:schemeClr>
+            </a:gs>
+            <a:gs pos="50000">
+              <a:schemeClr val="accent2">
+                <a:hueOff val="0"/>
+                <a:satOff val="0"/>
+                <a:lumOff val="0"/>
+                <a:alphaOff val="0"/>
+                <a:lumMod val="105000"/>
+                <a:satMod val="103000"/>
+                <a:tint val="73000"/>
+              </a:schemeClr>
+            </a:gs>
+            <a:gs pos="100000">
+              <a:schemeClr val="accent2">
+                <a:hueOff val="0"/>
+                <a:satOff val="0"/>
+                <a:lumOff val="0"/>
+                <a:alphaOff val="0"/>
+                <a:lumMod val="105000"/>
+                <a:satMod val="109000"/>
+                <a:tint val="81000"/>
+              </a:schemeClr>
+            </a:gs>
+          </a:gsLst>
+          <a:lin ang="5400000" scaled="0"/>
+        </a:gradFill>
+        <a:ln>
+          <a:noFill/>
+        </a:ln>
+        <a:effectLst/>
+        <a:scene3d>
+          <a:camera prst="orthographicFront"/>
+          <a:lightRig rig="flat" dir="t"/>
+        </a:scene3d>
+        <a:sp3d prstMaterial="dkEdge">
+          <a:bevelT w="8200" h="38100"/>
+        </a:sp3d>
+      </dsp:spPr>
+      <dsp:style>
+        <a:lnRef idx="0">
+          <a:scrgbClr r="0" g="0" b="0"/>
+        </a:lnRef>
+        <a:fillRef idx="2">
+          <a:scrgbClr r="0" g="0" b="0"/>
+        </a:fillRef>
+        <a:effectRef idx="1">
+          <a:scrgbClr r="0" g="0" b="0"/>
+        </a:effectRef>
+        <a:fontRef idx="minor">
+          <a:schemeClr val="dk1"/>
+        </a:fontRef>
+      </dsp:style>
+      <dsp:txBody>
+        <a:bodyPr spcFirstLastPara="0" vert="horz" wrap="square" lIns="72390" tIns="72390" rIns="72390" bIns="72390" numCol="1" spcCol="1270" anchor="ctr" anchorCtr="0">
+          <a:noAutofit/>
+        </a:bodyPr>
+        <a:lstStyle/>
+        <a:p>
+          <a:pPr lvl="0" algn="ctr" defTabSz="844550">
+            <a:lnSpc>
+              <a:spcPct val="90000"/>
+            </a:lnSpc>
+            <a:spcBef>
+              <a:spcPct val="0"/>
+            </a:spcBef>
+            <a:spcAft>
+              <a:spcPct val="35000"/>
+            </a:spcAft>
+          </a:pPr>
+          <a:r>
+            <a:rPr lang="fr-FR" sz="1900" kern="1200"/>
+            <a:t>Location</a:t>
+          </a:r>
+        </a:p>
+      </dsp:txBody>
+      <dsp:txXfrm>
+        <a:off x="4065654" y="1193152"/>
+        <a:ext cx="1390595" cy="814094"/>
       </dsp:txXfrm>
     </dsp:sp>
   </dsp:spTree>
@@ -15143,7 +16637,1213 @@
 </dgm:layoutDef>
 </file>
 
+<file path=word/diagrams/layout2.xml><?xml version="1.0" encoding="utf-8"?>
+<dgm:layoutDef xmlns:dgm="http://schemas.openxmlformats.org/drawingml/2006/diagram" xmlns:a="http://schemas.openxmlformats.org/drawingml/2006/main" uniqueId="urn:microsoft.com/office/officeart/2005/8/layout/process1">
+  <dgm:title val=""/>
+  <dgm:desc val=""/>
+  <dgm:catLst>
+    <dgm:cat type="process" pri="1000"/>
+    <dgm:cat type="convert" pri="15000"/>
+  </dgm:catLst>
+  <dgm:sampData useDef="1">
+    <dgm:dataModel>
+      <dgm:ptLst/>
+      <dgm:bg/>
+      <dgm:whole/>
+    </dgm:dataModel>
+  </dgm:sampData>
+  <dgm:styleData>
+    <dgm:dataModel>
+      <dgm:ptLst>
+        <dgm:pt modelId="0" type="doc"/>
+        <dgm:pt modelId="1"/>
+        <dgm:pt modelId="2"/>
+      </dgm:ptLst>
+      <dgm:cxnLst>
+        <dgm:cxn modelId="3" srcId="0" destId="1" srcOrd="0" destOrd="0"/>
+        <dgm:cxn modelId="4" srcId="0" destId="2" srcOrd="1" destOrd="0"/>
+      </dgm:cxnLst>
+      <dgm:bg/>
+      <dgm:whole/>
+    </dgm:dataModel>
+  </dgm:styleData>
+  <dgm:clrData>
+    <dgm:dataModel>
+      <dgm:ptLst>
+        <dgm:pt modelId="0" type="doc"/>
+        <dgm:pt modelId="1"/>
+        <dgm:pt modelId="2"/>
+        <dgm:pt modelId="3"/>
+        <dgm:pt modelId="4"/>
+      </dgm:ptLst>
+      <dgm:cxnLst>
+        <dgm:cxn modelId="5" srcId="0" destId="1" srcOrd="0" destOrd="0"/>
+        <dgm:cxn modelId="6" srcId="0" destId="2" srcOrd="1" destOrd="0"/>
+        <dgm:cxn modelId="7" srcId="0" destId="3" srcOrd="2" destOrd="0"/>
+        <dgm:cxn modelId="8" srcId="0" destId="4" srcOrd="3" destOrd="0"/>
+      </dgm:cxnLst>
+      <dgm:bg/>
+      <dgm:whole/>
+    </dgm:dataModel>
+  </dgm:clrData>
+  <dgm:layoutNode name="Name0">
+    <dgm:varLst>
+      <dgm:dir/>
+      <dgm:resizeHandles val="exact"/>
+    </dgm:varLst>
+    <dgm:choose name="Name1">
+      <dgm:if name="Name2" func="var" arg="dir" op="equ" val="norm">
+        <dgm:alg type="lin"/>
+      </dgm:if>
+      <dgm:else name="Name3">
+        <dgm:alg type="lin">
+          <dgm:param type="linDir" val="fromR"/>
+        </dgm:alg>
+      </dgm:else>
+    </dgm:choose>
+    <dgm:shape xmlns:r="http://schemas.openxmlformats.org/officeDocument/2006/relationships" r:blip="">
+      <dgm:adjLst/>
+    </dgm:shape>
+    <dgm:presOf/>
+    <dgm:constrLst>
+      <dgm:constr type="w" for="ch" ptType="node" refType="w"/>
+      <dgm:constr type="h" for="ch" ptType="node" op="equ"/>
+      <dgm:constr type="primFontSz" for="ch" ptType="node" op="equ" val="65"/>
+      <dgm:constr type="w" for="ch" ptType="sibTrans" refType="w" refFor="ch" refPtType="node" op="equ" fact="0.4"/>
+      <dgm:constr type="h" for="ch" ptType="sibTrans" op="equ"/>
+      <dgm:constr type="primFontSz" for="des" forName="connectorText" op="equ" val="55"/>
+      <dgm:constr type="primFontSz" for="des" forName="connectorText" refType="primFontSz" refFor="ch" refPtType="node" op="lte" fact="0.8"/>
+    </dgm:constrLst>
+    <dgm:ruleLst/>
+    <dgm:forEach name="nodesForEach" axis="ch" ptType="node">
+      <dgm:layoutNode name="node">
+        <dgm:varLst>
+          <dgm:bulletEnabled val="1"/>
+        </dgm:varLst>
+        <dgm:alg type="tx"/>
+        <dgm:shape xmlns:r="http://schemas.openxmlformats.org/officeDocument/2006/relationships" type="roundRect" r:blip="">
+          <dgm:adjLst>
+            <dgm:adj idx="1" val="0.1"/>
+          </dgm:adjLst>
+        </dgm:shape>
+        <dgm:presOf axis="desOrSelf" ptType="node"/>
+        <dgm:constrLst>
+          <dgm:constr type="h" refType="w" fact="0.6"/>
+          <dgm:constr type="tMarg" refType="primFontSz" fact="0.3"/>
+          <dgm:constr type="bMarg" refType="primFontSz" fact="0.3"/>
+          <dgm:constr type="lMarg" refType="primFontSz" fact="0.3"/>
+          <dgm:constr type="rMarg" refType="primFontSz" fact="0.3"/>
+        </dgm:constrLst>
+        <dgm:ruleLst>
+          <dgm:rule type="primFontSz" val="18" fact="NaN" max="NaN"/>
+          <dgm:rule type="h" val="NaN" fact="1.5" max="NaN"/>
+          <dgm:rule type="primFontSz" val="5" fact="NaN" max="NaN"/>
+          <dgm:rule type="h" val="INF" fact="NaN" max="NaN"/>
+        </dgm:ruleLst>
+      </dgm:layoutNode>
+      <dgm:forEach name="sibTransForEach" axis="followSib" ptType="sibTrans" cnt="1">
+        <dgm:layoutNode name="sibTrans">
+          <dgm:alg type="conn">
+            <dgm:param type="begPts" val="auto"/>
+            <dgm:param type="endPts" val="auto"/>
+          </dgm:alg>
+          <dgm:shape xmlns:r="http://schemas.openxmlformats.org/officeDocument/2006/relationships" type="conn" r:blip="">
+            <dgm:adjLst/>
+          </dgm:shape>
+          <dgm:presOf axis="self"/>
+          <dgm:constrLst>
+            <dgm:constr type="h" refType="w" fact="0.62"/>
+            <dgm:constr type="connDist"/>
+            <dgm:constr type="begPad" refType="connDist" fact="0.25"/>
+            <dgm:constr type="endPad" refType="connDist" fact="0.22"/>
+          </dgm:constrLst>
+          <dgm:ruleLst/>
+          <dgm:layoutNode name="connectorText">
+            <dgm:alg type="tx">
+              <dgm:param type="autoTxRot" val="grav"/>
+            </dgm:alg>
+            <dgm:shape xmlns:r="http://schemas.openxmlformats.org/officeDocument/2006/relationships" type="conn" r:blip="" hideGeom="1">
+              <dgm:adjLst/>
+            </dgm:shape>
+            <dgm:presOf axis="self"/>
+            <dgm:constrLst>
+              <dgm:constr type="lMarg"/>
+              <dgm:constr type="rMarg"/>
+              <dgm:constr type="tMarg"/>
+              <dgm:constr type="bMarg"/>
+            </dgm:constrLst>
+            <dgm:ruleLst>
+              <dgm:rule type="primFontSz" val="5" fact="NaN" max="NaN"/>
+            </dgm:ruleLst>
+          </dgm:layoutNode>
+        </dgm:layoutNode>
+      </dgm:forEach>
+    </dgm:forEach>
+  </dgm:layoutNode>
+</dgm:layoutDef>
+</file>
+
 <file path=word/diagrams/quickStyle1.xml><?xml version="1.0" encoding="utf-8"?>
+<dgm:styleDef xmlns:dgm="http://schemas.openxmlformats.org/drawingml/2006/diagram" xmlns:a="http://schemas.openxmlformats.org/drawingml/2006/main" uniqueId="urn:microsoft.com/office/officeart/2005/8/quickstyle/simple3">
+  <dgm:title val=""/>
+  <dgm:desc val=""/>
+  <dgm:catLst>
+    <dgm:cat type="simple" pri="10300"/>
+  </dgm:catLst>
+  <dgm:scene3d>
+    <a:camera prst="orthographicFront"/>
+    <a:lightRig rig="threePt" dir="t"/>
+  </dgm:scene3d>
+  <dgm:styleLbl name="node0">
+    <dgm:scene3d>
+      <a:camera prst="orthographicFront"/>
+      <a:lightRig rig="flat" dir="t"/>
+    </dgm:scene3d>
+    <dgm:sp3d prstMaterial="dkEdge">
+      <a:bevelT w="8200" h="38100"/>
+    </dgm:sp3d>
+    <dgm:txPr/>
+    <dgm:style>
+      <a:lnRef idx="0">
+        <a:scrgbClr r="0" g="0" b="0"/>
+      </a:lnRef>
+      <a:fillRef idx="2">
+        <a:scrgbClr r="0" g="0" b="0"/>
+      </a:fillRef>
+      <a:effectRef idx="1">
+        <a:scrgbClr r="0" g="0" b="0"/>
+      </a:effectRef>
+      <a:fontRef idx="minor">
+        <a:schemeClr val="dk1"/>
+      </a:fontRef>
+    </dgm:style>
+  </dgm:styleLbl>
+  <dgm:styleLbl name="lnNode1">
+    <dgm:scene3d>
+      <a:camera prst="orthographicFront"/>
+      <a:lightRig rig="flat" dir="t"/>
+    </dgm:scene3d>
+    <dgm:sp3d prstMaterial="dkEdge">
+      <a:bevelT w="8200" h="38100"/>
+    </dgm:sp3d>
+    <dgm:txPr/>
+    <dgm:style>
+      <a:lnRef idx="1">
+        <a:scrgbClr r="0" g="0" b="0"/>
+      </a:lnRef>
+      <a:fillRef idx="2">
+        <a:scrgbClr r="0" g="0" b="0"/>
+      </a:fillRef>
+      <a:effectRef idx="0">
+        <a:scrgbClr r="0" g="0" b="0"/>
+      </a:effectRef>
+      <a:fontRef idx="minor">
+        <a:schemeClr val="dk1"/>
+      </a:fontRef>
+    </dgm:style>
+  </dgm:styleLbl>
+  <dgm:styleLbl name="vennNode1">
+    <dgm:scene3d>
+      <a:camera prst="orthographicFront"/>
+      <a:lightRig rig="flat" dir="t"/>
+    </dgm:scene3d>
+    <dgm:sp3d prstMaterial="dkEdge">
+      <a:bevelT w="8200" h="38100"/>
+    </dgm:sp3d>
+    <dgm:txPr/>
+    <dgm:style>
+      <a:lnRef idx="0">
+        <a:scrgbClr r="0" g="0" b="0"/>
+      </a:lnRef>
+      <a:fillRef idx="2">
+        <a:scrgbClr r="0" g="0" b="0"/>
+      </a:fillRef>
+      <a:effectRef idx="0">
+        <a:scrgbClr r="0" g="0" b="0"/>
+      </a:effectRef>
+      <a:fontRef idx="minor">
+        <a:schemeClr val="tx1"/>
+      </a:fontRef>
+    </dgm:style>
+  </dgm:styleLbl>
+  <dgm:styleLbl name="alignNode1">
+    <dgm:scene3d>
+      <a:camera prst="orthographicFront"/>
+      <a:lightRig rig="threePt" dir="t"/>
+    </dgm:scene3d>
+    <dgm:sp3d/>
+    <dgm:txPr/>
+    <dgm:style>
+      <a:lnRef idx="1">
+        <a:scrgbClr r="0" g="0" b="0"/>
+      </a:lnRef>
+      <a:fillRef idx="2">
+        <a:scrgbClr r="0" g="0" b="0"/>
+      </a:fillRef>
+      <a:effectRef idx="1">
+        <a:scrgbClr r="0" g="0" b="0"/>
+      </a:effectRef>
+      <a:fontRef idx="minor">
+        <a:schemeClr val="dk1"/>
+      </a:fontRef>
+    </dgm:style>
+  </dgm:styleLbl>
+  <dgm:styleLbl name="node1">
+    <dgm:scene3d>
+      <a:camera prst="orthographicFront"/>
+      <a:lightRig rig="flat" dir="t"/>
+    </dgm:scene3d>
+    <dgm:sp3d prstMaterial="dkEdge">
+      <a:bevelT w="8200" h="38100"/>
+    </dgm:sp3d>
+    <dgm:txPr/>
+    <dgm:style>
+      <a:lnRef idx="0">
+        <a:scrgbClr r="0" g="0" b="0"/>
+      </a:lnRef>
+      <a:fillRef idx="2">
+        <a:scrgbClr r="0" g="0" b="0"/>
+      </a:fillRef>
+      <a:effectRef idx="1">
+        <a:scrgbClr r="0" g="0" b="0"/>
+      </a:effectRef>
+      <a:fontRef idx="minor">
+        <a:schemeClr val="dk1"/>
+      </a:fontRef>
+    </dgm:style>
+  </dgm:styleLbl>
+  <dgm:styleLbl name="node2">
+    <dgm:scene3d>
+      <a:camera prst="orthographicFront"/>
+      <a:lightRig rig="flat" dir="t"/>
+    </dgm:scene3d>
+    <dgm:sp3d prstMaterial="dkEdge">
+      <a:bevelT w="8200" h="38100"/>
+    </dgm:sp3d>
+    <dgm:txPr/>
+    <dgm:style>
+      <a:lnRef idx="0">
+        <a:scrgbClr r="0" g="0" b="0"/>
+      </a:lnRef>
+      <a:fillRef idx="2">
+        <a:scrgbClr r="0" g="0" b="0"/>
+      </a:fillRef>
+      <a:effectRef idx="1">
+        <a:scrgbClr r="0" g="0" b="0"/>
+      </a:effectRef>
+      <a:fontRef idx="minor">
+        <a:schemeClr val="dk1"/>
+      </a:fontRef>
+    </dgm:style>
+  </dgm:styleLbl>
+  <dgm:styleLbl name="node3">
+    <dgm:scene3d>
+      <a:camera prst="orthographicFront"/>
+      <a:lightRig rig="flat" dir="t"/>
+    </dgm:scene3d>
+    <dgm:sp3d prstMaterial="dkEdge">
+      <a:bevelT w="8200" h="38100"/>
+    </dgm:sp3d>
+    <dgm:txPr/>
+    <dgm:style>
+      <a:lnRef idx="0">
+        <a:scrgbClr r="0" g="0" b="0"/>
+      </a:lnRef>
+      <a:fillRef idx="2">
+        <a:scrgbClr r="0" g="0" b="0"/>
+      </a:fillRef>
+      <a:effectRef idx="1">
+        <a:scrgbClr r="0" g="0" b="0"/>
+      </a:effectRef>
+      <a:fontRef idx="minor">
+        <a:schemeClr val="dk1"/>
+      </a:fontRef>
+    </dgm:style>
+  </dgm:styleLbl>
+  <dgm:styleLbl name="node4">
+    <dgm:scene3d>
+      <a:camera prst="orthographicFront"/>
+      <a:lightRig rig="flat" dir="t"/>
+    </dgm:scene3d>
+    <dgm:sp3d prstMaterial="dkEdge">
+      <a:bevelT w="8200" h="38100"/>
+    </dgm:sp3d>
+    <dgm:txPr/>
+    <dgm:style>
+      <a:lnRef idx="0">
+        <a:scrgbClr r="0" g="0" b="0"/>
+      </a:lnRef>
+      <a:fillRef idx="2">
+        <a:scrgbClr r="0" g="0" b="0"/>
+      </a:fillRef>
+      <a:effectRef idx="1">
+        <a:scrgbClr r="0" g="0" b="0"/>
+      </a:effectRef>
+      <a:fontRef idx="minor">
+        <a:schemeClr val="dk1"/>
+      </a:fontRef>
+    </dgm:style>
+  </dgm:styleLbl>
+  <dgm:styleLbl name="fgImgPlace1">
+    <dgm:scene3d>
+      <a:camera prst="orthographicFront"/>
+      <a:lightRig rig="threePt" dir="t"/>
+    </dgm:scene3d>
+    <dgm:sp3d/>
+    <dgm:txPr/>
+    <dgm:style>
+      <a:lnRef idx="1">
+        <a:scrgbClr r="0" g="0" b="0"/>
+      </a:lnRef>
+      <a:fillRef idx="1">
+        <a:scrgbClr r="0" g="0" b="0"/>
+      </a:fillRef>
+      <a:effectRef idx="1">
+        <a:scrgbClr r="0" g="0" b="0"/>
+      </a:effectRef>
+      <a:fontRef idx="minor"/>
+    </dgm:style>
+  </dgm:styleLbl>
+  <dgm:styleLbl name="alignImgPlace1">
+    <dgm:scene3d>
+      <a:camera prst="orthographicFront"/>
+      <a:lightRig rig="threePt" dir="t"/>
+    </dgm:scene3d>
+    <dgm:sp3d/>
+    <dgm:txPr/>
+    <dgm:style>
+      <a:lnRef idx="1">
+        <a:scrgbClr r="0" g="0" b="0"/>
+      </a:lnRef>
+      <a:fillRef idx="1">
+        <a:scrgbClr r="0" g="0" b="0"/>
+      </a:fillRef>
+      <a:effectRef idx="1">
+        <a:scrgbClr r="0" g="0" b="0"/>
+      </a:effectRef>
+      <a:fontRef idx="minor"/>
+    </dgm:style>
+  </dgm:styleLbl>
+  <dgm:styleLbl name="bgImgPlace1">
+    <dgm:scene3d>
+      <a:camera prst="orthographicFront"/>
+      <a:lightRig rig="threePt" dir="t"/>
+    </dgm:scene3d>
+    <dgm:sp3d/>
+    <dgm:txPr/>
+    <dgm:style>
+      <a:lnRef idx="1">
+        <a:scrgbClr r="0" g="0" b="0"/>
+      </a:lnRef>
+      <a:fillRef idx="1">
+        <a:scrgbClr r="0" g="0" b="0"/>
+      </a:fillRef>
+      <a:effectRef idx="1">
+        <a:scrgbClr r="0" g="0" b="0"/>
+      </a:effectRef>
+      <a:fontRef idx="minor"/>
+    </dgm:style>
+  </dgm:styleLbl>
+  <dgm:styleLbl name="sibTrans2D1">
+    <dgm:scene3d>
+      <a:camera prst="orthographicFront"/>
+      <a:lightRig rig="threePt" dir="t"/>
+    </dgm:scene3d>
+    <dgm:sp3d/>
+    <dgm:txPr/>
+    <dgm:style>
+      <a:lnRef idx="0">
+        <a:scrgbClr r="0" g="0" b="0"/>
+      </a:lnRef>
+      <a:fillRef idx="2">
+        <a:scrgbClr r="0" g="0" b="0"/>
+      </a:fillRef>
+      <a:effectRef idx="1">
+        <a:scrgbClr r="0" g="0" b="0"/>
+      </a:effectRef>
+      <a:fontRef idx="minor">
+        <a:schemeClr val="dk1"/>
+      </a:fontRef>
+    </dgm:style>
+  </dgm:styleLbl>
+  <dgm:styleLbl name="fgSibTrans2D1">
+    <dgm:scene3d>
+      <a:camera prst="orthographicFront"/>
+      <a:lightRig rig="threePt" dir="t"/>
+    </dgm:scene3d>
+    <dgm:sp3d/>
+    <dgm:txPr/>
+    <dgm:style>
+      <a:lnRef idx="0">
+        <a:scrgbClr r="0" g="0" b="0"/>
+      </a:lnRef>
+      <a:fillRef idx="2">
+        <a:scrgbClr r="0" g="0" b="0"/>
+      </a:fillRef>
+      <a:effectRef idx="1">
+        <a:scrgbClr r="0" g="0" b="0"/>
+      </a:effectRef>
+      <a:fontRef idx="minor">
+        <a:schemeClr val="dk1"/>
+      </a:fontRef>
+    </dgm:style>
+  </dgm:styleLbl>
+  <dgm:styleLbl name="bgSibTrans2D1">
+    <dgm:scene3d>
+      <a:camera prst="orthographicFront"/>
+      <a:lightRig rig="threePt" dir="t"/>
+    </dgm:scene3d>
+    <dgm:sp3d/>
+    <dgm:txPr/>
+    <dgm:style>
+      <a:lnRef idx="0">
+        <a:scrgbClr r="0" g="0" b="0"/>
+      </a:lnRef>
+      <a:fillRef idx="2">
+        <a:scrgbClr r="0" g="0" b="0"/>
+      </a:fillRef>
+      <a:effectRef idx="1">
+        <a:scrgbClr r="0" g="0" b="0"/>
+      </a:effectRef>
+      <a:fontRef idx="minor">
+        <a:schemeClr val="dk1"/>
+      </a:fontRef>
+    </dgm:style>
+  </dgm:styleLbl>
+  <dgm:styleLbl name="sibTrans1D1">
+    <dgm:scene3d>
+      <a:camera prst="orthographicFront"/>
+      <a:lightRig rig="threePt" dir="t"/>
+    </dgm:scene3d>
+    <dgm:sp3d/>
+    <dgm:txPr/>
+    <dgm:style>
+      <a:lnRef idx="1">
+        <a:scrgbClr r="0" g="0" b="0"/>
+      </a:lnRef>
+      <a:fillRef idx="0">
+        <a:scrgbClr r="0" g="0" b="0"/>
+      </a:fillRef>
+      <a:effectRef idx="0">
+        <a:scrgbClr r="0" g="0" b="0"/>
+      </a:effectRef>
+      <a:fontRef idx="minor"/>
+    </dgm:style>
+  </dgm:styleLbl>
+  <dgm:styleLbl name="callout">
+    <dgm:scene3d>
+      <a:camera prst="orthographicFront"/>
+      <a:lightRig rig="threePt" dir="t"/>
+    </dgm:scene3d>
+    <dgm:sp3d/>
+    <dgm:txPr/>
+    <dgm:style>
+      <a:lnRef idx="1">
+        <a:scrgbClr r="0" g="0" b="0"/>
+      </a:lnRef>
+      <a:fillRef idx="2">
+        <a:scrgbClr r="0" g="0" b="0"/>
+      </a:fillRef>
+      <a:effectRef idx="1">
+        <a:scrgbClr r="0" g="0" b="0"/>
+      </a:effectRef>
+      <a:fontRef idx="minor"/>
+    </dgm:style>
+  </dgm:styleLbl>
+  <dgm:styleLbl name="asst0">
+    <dgm:scene3d>
+      <a:camera prst="orthographicFront"/>
+      <a:lightRig rig="flat" dir="t"/>
+    </dgm:scene3d>
+    <dgm:sp3d prstMaterial="dkEdge">
+      <a:bevelT w="8200" h="38100"/>
+    </dgm:sp3d>
+    <dgm:txPr/>
+    <dgm:style>
+      <a:lnRef idx="0">
+        <a:scrgbClr r="0" g="0" b="0"/>
+      </a:lnRef>
+      <a:fillRef idx="2">
+        <a:scrgbClr r="0" g="0" b="0"/>
+      </a:fillRef>
+      <a:effectRef idx="1">
+        <a:scrgbClr r="0" g="0" b="0"/>
+      </a:effectRef>
+      <a:fontRef idx="minor">
+        <a:schemeClr val="dk1"/>
+      </a:fontRef>
+    </dgm:style>
+  </dgm:styleLbl>
+  <dgm:styleLbl name="asst1">
+    <dgm:scene3d>
+      <a:camera prst="orthographicFront"/>
+      <a:lightRig rig="flat" dir="t"/>
+    </dgm:scene3d>
+    <dgm:sp3d prstMaterial="dkEdge">
+      <a:bevelT w="8200" h="38100"/>
+    </dgm:sp3d>
+    <dgm:txPr/>
+    <dgm:style>
+      <a:lnRef idx="0">
+        <a:scrgbClr r="0" g="0" b="0"/>
+      </a:lnRef>
+      <a:fillRef idx="2">
+        <a:scrgbClr r="0" g="0" b="0"/>
+      </a:fillRef>
+      <a:effectRef idx="1">
+        <a:scrgbClr r="0" g="0" b="0"/>
+      </a:effectRef>
+      <a:fontRef idx="minor">
+        <a:schemeClr val="dk1"/>
+      </a:fontRef>
+    </dgm:style>
+  </dgm:styleLbl>
+  <dgm:styleLbl name="asst2">
+    <dgm:scene3d>
+      <a:camera prst="orthographicFront"/>
+      <a:lightRig rig="flat" dir="t"/>
+    </dgm:scene3d>
+    <dgm:sp3d prstMaterial="dkEdge">
+      <a:bevelT w="8200" h="38100"/>
+    </dgm:sp3d>
+    <dgm:txPr/>
+    <dgm:style>
+      <a:lnRef idx="0">
+        <a:scrgbClr r="0" g="0" b="0"/>
+      </a:lnRef>
+      <a:fillRef idx="2">
+        <a:scrgbClr r="0" g="0" b="0"/>
+      </a:fillRef>
+      <a:effectRef idx="1">
+        <a:scrgbClr r="0" g="0" b="0"/>
+      </a:effectRef>
+      <a:fontRef idx="minor">
+        <a:schemeClr val="dk1"/>
+      </a:fontRef>
+    </dgm:style>
+  </dgm:styleLbl>
+  <dgm:styleLbl name="asst3">
+    <dgm:scene3d>
+      <a:camera prst="orthographicFront"/>
+      <a:lightRig rig="flat" dir="t"/>
+    </dgm:scene3d>
+    <dgm:sp3d prstMaterial="dkEdge">
+      <a:bevelT w="8200" h="38100"/>
+    </dgm:sp3d>
+    <dgm:txPr/>
+    <dgm:style>
+      <a:lnRef idx="0">
+        <a:scrgbClr r="0" g="0" b="0"/>
+      </a:lnRef>
+      <a:fillRef idx="2">
+        <a:scrgbClr r="0" g="0" b="0"/>
+      </a:fillRef>
+      <a:effectRef idx="1">
+        <a:scrgbClr r="0" g="0" b="0"/>
+      </a:effectRef>
+      <a:fontRef idx="minor">
+        <a:schemeClr val="dk1"/>
+      </a:fontRef>
+    </dgm:style>
+  </dgm:styleLbl>
+  <dgm:styleLbl name="asst4">
+    <dgm:scene3d>
+      <a:camera prst="orthographicFront"/>
+      <a:lightRig rig="flat" dir="t"/>
+    </dgm:scene3d>
+    <dgm:sp3d prstMaterial="dkEdge">
+      <a:bevelT w="8200" h="38100"/>
+    </dgm:sp3d>
+    <dgm:txPr/>
+    <dgm:style>
+      <a:lnRef idx="0">
+        <a:scrgbClr r="0" g="0" b="0"/>
+      </a:lnRef>
+      <a:fillRef idx="2">
+        <a:scrgbClr r="0" g="0" b="0"/>
+      </a:fillRef>
+      <a:effectRef idx="1">
+        <a:scrgbClr r="0" g="0" b="0"/>
+      </a:effectRef>
+      <a:fontRef idx="minor">
+        <a:schemeClr val="dk1"/>
+      </a:fontRef>
+    </dgm:style>
+  </dgm:styleLbl>
+  <dgm:styleLbl name="parChTrans2D1">
+    <dgm:scene3d>
+      <a:camera prst="orthographicFront"/>
+      <a:lightRig rig="threePt" dir="t"/>
+    </dgm:scene3d>
+    <dgm:sp3d/>
+    <dgm:txPr/>
+    <dgm:style>
+      <a:lnRef idx="1">
+        <a:scrgbClr r="0" g="0" b="0"/>
+      </a:lnRef>
+      <a:fillRef idx="2">
+        <a:scrgbClr r="0" g="0" b="0"/>
+      </a:fillRef>
+      <a:effectRef idx="1">
+        <a:scrgbClr r="0" g="0" b="0"/>
+      </a:effectRef>
+      <a:fontRef idx="minor">
+        <a:schemeClr val="dk1"/>
+      </a:fontRef>
+    </dgm:style>
+  </dgm:styleLbl>
+  <dgm:styleLbl name="parChTrans2D2">
+    <dgm:scene3d>
+      <a:camera prst="orthographicFront"/>
+      <a:lightRig rig="threePt" dir="t"/>
+    </dgm:scene3d>
+    <dgm:sp3d/>
+    <dgm:txPr/>
+    <dgm:style>
+      <a:lnRef idx="1">
+        <a:scrgbClr r="0" g="0" b="0"/>
+      </a:lnRef>
+      <a:fillRef idx="2">
+        <a:scrgbClr r="0" g="0" b="0"/>
+      </a:fillRef>
+      <a:effectRef idx="1">
+        <a:scrgbClr r="0" g="0" b="0"/>
+      </a:effectRef>
+      <a:fontRef idx="minor">
+        <a:schemeClr val="dk1"/>
+      </a:fontRef>
+    </dgm:style>
+  </dgm:styleLbl>
+  <dgm:styleLbl name="parChTrans2D3">
+    <dgm:scene3d>
+      <a:camera prst="orthographicFront"/>
+      <a:lightRig rig="threePt" dir="t"/>
+    </dgm:scene3d>
+    <dgm:sp3d/>
+    <dgm:txPr/>
+    <dgm:style>
+      <a:lnRef idx="1">
+        <a:scrgbClr r="0" g="0" b="0"/>
+      </a:lnRef>
+      <a:fillRef idx="2">
+        <a:scrgbClr r="0" g="0" b="0"/>
+      </a:fillRef>
+      <a:effectRef idx="1">
+        <a:scrgbClr r="0" g="0" b="0"/>
+      </a:effectRef>
+      <a:fontRef idx="minor">
+        <a:schemeClr val="dk1"/>
+      </a:fontRef>
+    </dgm:style>
+  </dgm:styleLbl>
+  <dgm:styleLbl name="parChTrans2D4">
+    <dgm:scene3d>
+      <a:camera prst="orthographicFront"/>
+      <a:lightRig rig="threePt" dir="t"/>
+    </dgm:scene3d>
+    <dgm:sp3d/>
+    <dgm:txPr/>
+    <dgm:style>
+      <a:lnRef idx="1">
+        <a:scrgbClr r="0" g="0" b="0"/>
+      </a:lnRef>
+      <a:fillRef idx="2">
+        <a:scrgbClr r="0" g="0" b="0"/>
+      </a:fillRef>
+      <a:effectRef idx="1">
+        <a:scrgbClr r="0" g="0" b="0"/>
+      </a:effectRef>
+      <a:fontRef idx="minor">
+        <a:schemeClr val="dk1"/>
+      </a:fontRef>
+    </dgm:style>
+  </dgm:styleLbl>
+  <dgm:styleLbl name="parChTrans1D1">
+    <dgm:scene3d>
+      <a:camera prst="orthographicFront"/>
+      <a:lightRig rig="threePt" dir="t"/>
+    </dgm:scene3d>
+    <dgm:sp3d/>
+    <dgm:txPr/>
+    <dgm:style>
+      <a:lnRef idx="2">
+        <a:scrgbClr r="0" g="0" b="0"/>
+      </a:lnRef>
+      <a:fillRef idx="0">
+        <a:scrgbClr r="0" g="0" b="0"/>
+      </a:fillRef>
+      <a:effectRef idx="0">
+        <a:scrgbClr r="0" g="0" b="0"/>
+      </a:effectRef>
+      <a:fontRef idx="minor"/>
+    </dgm:style>
+  </dgm:styleLbl>
+  <dgm:styleLbl name="parChTrans1D2">
+    <dgm:scene3d>
+      <a:camera prst="orthographicFront"/>
+      <a:lightRig rig="threePt" dir="t"/>
+    </dgm:scene3d>
+    <dgm:sp3d/>
+    <dgm:txPr/>
+    <dgm:style>
+      <a:lnRef idx="2">
+        <a:scrgbClr r="0" g="0" b="0"/>
+      </a:lnRef>
+      <a:fillRef idx="0">
+        <a:scrgbClr r="0" g="0" b="0"/>
+      </a:fillRef>
+      <a:effectRef idx="0">
+        <a:scrgbClr r="0" g="0" b="0"/>
+      </a:effectRef>
+      <a:fontRef idx="minor"/>
+    </dgm:style>
+  </dgm:styleLbl>
+  <dgm:styleLbl name="parChTrans1D3">
+    <dgm:scene3d>
+      <a:camera prst="orthographicFront"/>
+      <a:lightRig rig="threePt" dir="t"/>
+    </dgm:scene3d>
+    <dgm:sp3d/>
+    <dgm:txPr/>
+    <dgm:style>
+      <a:lnRef idx="2">
+        <a:scrgbClr r="0" g="0" b="0"/>
+      </a:lnRef>
+      <a:fillRef idx="0">
+        <a:scrgbClr r="0" g="0" b="0"/>
+      </a:fillRef>
+      <a:effectRef idx="0">
+        <a:scrgbClr r="0" g="0" b="0"/>
+      </a:effectRef>
+      <a:fontRef idx="minor"/>
+    </dgm:style>
+  </dgm:styleLbl>
+  <dgm:styleLbl name="parChTrans1D4">
+    <dgm:scene3d>
+      <a:camera prst="orthographicFront"/>
+      <a:lightRig rig="threePt" dir="t"/>
+    </dgm:scene3d>
+    <dgm:sp3d/>
+    <dgm:txPr/>
+    <dgm:style>
+      <a:lnRef idx="2">
+        <a:scrgbClr r="0" g="0" b="0"/>
+      </a:lnRef>
+      <a:fillRef idx="0">
+        <a:scrgbClr r="0" g="0" b="0"/>
+      </a:fillRef>
+      <a:effectRef idx="0">
+        <a:scrgbClr r="0" g="0" b="0"/>
+      </a:effectRef>
+      <a:fontRef idx="minor"/>
+    </dgm:style>
+  </dgm:styleLbl>
+  <dgm:styleLbl name="fgAcc1">
+    <dgm:scene3d>
+      <a:camera prst="orthographicFront"/>
+      <a:lightRig rig="threePt" dir="t"/>
+    </dgm:scene3d>
+    <dgm:sp3d/>
+    <dgm:txPr/>
+    <dgm:style>
+      <a:lnRef idx="1">
+        <a:scrgbClr r="0" g="0" b="0"/>
+      </a:lnRef>
+      <a:fillRef idx="1">
+        <a:scrgbClr r="0" g="0" b="0"/>
+      </a:fillRef>
+      <a:effectRef idx="0">
+        <a:scrgbClr r="0" g="0" b="0"/>
+      </a:effectRef>
+      <a:fontRef idx="minor"/>
+    </dgm:style>
+  </dgm:styleLbl>
+  <dgm:styleLbl name="conFgAcc1">
+    <dgm:scene3d>
+      <a:camera prst="orthographicFront"/>
+      <a:lightRig rig="threePt" dir="t"/>
+    </dgm:scene3d>
+    <dgm:sp3d/>
+    <dgm:txPr/>
+    <dgm:style>
+      <a:lnRef idx="1">
+        <a:scrgbClr r="0" g="0" b="0"/>
+      </a:lnRef>
+      <a:fillRef idx="1">
+        <a:scrgbClr r="0" g="0" b="0"/>
+      </a:fillRef>
+      <a:effectRef idx="0">
+        <a:scrgbClr r="0" g="0" b="0"/>
+      </a:effectRef>
+      <a:fontRef idx="minor"/>
+    </dgm:style>
+  </dgm:styleLbl>
+  <dgm:styleLbl name="alignAcc1">
+    <dgm:scene3d>
+      <a:camera prst="orthographicFront"/>
+      <a:lightRig rig="threePt" dir="t"/>
+    </dgm:scene3d>
+    <dgm:sp3d/>
+    <dgm:txPr/>
+    <dgm:style>
+      <a:lnRef idx="1">
+        <a:scrgbClr r="0" g="0" b="0"/>
+      </a:lnRef>
+      <a:fillRef idx="1">
+        <a:scrgbClr r="0" g="0" b="0"/>
+      </a:fillRef>
+      <a:effectRef idx="0">
+        <a:scrgbClr r="0" g="0" b="0"/>
+      </a:effectRef>
+      <a:fontRef idx="minor"/>
+    </dgm:style>
+  </dgm:styleLbl>
+  <dgm:styleLbl name="trAlignAcc1">
+    <dgm:scene3d>
+      <a:camera prst="orthographicFront"/>
+      <a:lightRig rig="threePt" dir="t"/>
+    </dgm:scene3d>
+    <dgm:sp3d/>
+    <dgm:txPr/>
+    <dgm:style>
+      <a:lnRef idx="1">
+        <a:scrgbClr r="0" g="0" b="0"/>
+      </a:lnRef>
+      <a:fillRef idx="1">
+        <a:scrgbClr r="0" g="0" b="0"/>
+      </a:fillRef>
+      <a:effectRef idx="0">
+        <a:scrgbClr r="0" g="0" b="0"/>
+      </a:effectRef>
+      <a:fontRef idx="minor"/>
+    </dgm:style>
+  </dgm:styleLbl>
+  <dgm:styleLbl name="bgAcc1">
+    <dgm:scene3d>
+      <a:camera prst="orthographicFront"/>
+      <a:lightRig rig="threePt" dir="t"/>
+    </dgm:scene3d>
+    <dgm:sp3d/>
+    <dgm:txPr/>
+    <dgm:style>
+      <a:lnRef idx="1">
+        <a:scrgbClr r="0" g="0" b="0"/>
+      </a:lnRef>
+      <a:fillRef idx="1">
+        <a:scrgbClr r="0" g="0" b="0"/>
+      </a:fillRef>
+      <a:effectRef idx="0">
+        <a:scrgbClr r="0" g="0" b="0"/>
+      </a:effectRef>
+      <a:fontRef idx="minor"/>
+    </dgm:style>
+  </dgm:styleLbl>
+  <dgm:styleLbl name="solidFgAcc1">
+    <dgm:scene3d>
+      <a:camera prst="orthographicFront"/>
+      <a:lightRig rig="threePt" dir="t"/>
+    </dgm:scene3d>
+    <dgm:sp3d/>
+    <dgm:txPr/>
+    <dgm:style>
+      <a:lnRef idx="1">
+        <a:scrgbClr r="0" g="0" b="0"/>
+      </a:lnRef>
+      <a:fillRef idx="2">
+        <a:scrgbClr r="0" g="0" b="0"/>
+      </a:fillRef>
+      <a:effectRef idx="0">
+        <a:scrgbClr r="0" g="0" b="0"/>
+      </a:effectRef>
+      <a:fontRef idx="minor"/>
+    </dgm:style>
+  </dgm:styleLbl>
+  <dgm:styleLbl name="solidAlignAcc1">
+    <dgm:scene3d>
+      <a:camera prst="orthographicFront"/>
+      <a:lightRig rig="threePt" dir="t"/>
+    </dgm:scene3d>
+    <dgm:sp3d/>
+    <dgm:txPr/>
+    <dgm:style>
+      <a:lnRef idx="1">
+        <a:scrgbClr r="0" g="0" b="0"/>
+      </a:lnRef>
+      <a:fillRef idx="1">
+        <a:scrgbClr r="0" g="0" b="0"/>
+      </a:fillRef>
+      <a:effectRef idx="0">
+        <a:scrgbClr r="0" g="0" b="0"/>
+      </a:effectRef>
+      <a:fontRef idx="minor"/>
+    </dgm:style>
+  </dgm:styleLbl>
+  <dgm:styleLbl name="solidBgAcc1">
+    <dgm:scene3d>
+      <a:camera prst="orthographicFront"/>
+      <a:lightRig rig="threePt" dir="t"/>
+    </dgm:scene3d>
+    <dgm:sp3d/>
+    <dgm:txPr/>
+    <dgm:style>
+      <a:lnRef idx="1">
+        <a:scrgbClr r="0" g="0" b="0"/>
+      </a:lnRef>
+      <a:fillRef idx="1">
+        <a:scrgbClr r="0" g="0" b="0"/>
+      </a:fillRef>
+      <a:effectRef idx="0">
+        <a:scrgbClr r="0" g="0" b="0"/>
+      </a:effectRef>
+      <a:fontRef idx="minor"/>
+    </dgm:style>
+  </dgm:styleLbl>
+  <dgm:styleLbl name="fgAccFollowNode1">
+    <dgm:scene3d>
+      <a:camera prst="orthographicFront"/>
+      <a:lightRig rig="threePt" dir="t"/>
+    </dgm:scene3d>
+    <dgm:sp3d/>
+    <dgm:txPr/>
+    <dgm:style>
+      <a:lnRef idx="1">
+        <a:scrgbClr r="0" g="0" b="0"/>
+      </a:lnRef>
+      <a:fillRef idx="1">
+        <a:scrgbClr r="0" g="0" b="0"/>
+      </a:fillRef>
+      <a:effectRef idx="0">
+        <a:scrgbClr r="0" g="0" b="0"/>
+      </a:effectRef>
+      <a:fontRef idx="minor"/>
+    </dgm:style>
+  </dgm:styleLbl>
+  <dgm:styleLbl name="alignAccFollowNode1">
+    <dgm:scene3d>
+      <a:camera prst="orthographicFront"/>
+      <a:lightRig rig="threePt" dir="t"/>
+    </dgm:scene3d>
+    <dgm:sp3d/>
+    <dgm:txPr/>
+    <dgm:style>
+      <a:lnRef idx="1">
+        <a:scrgbClr r="0" g="0" b="0"/>
+      </a:lnRef>
+      <a:fillRef idx="1">
+        <a:scrgbClr r="0" g="0" b="0"/>
+      </a:fillRef>
+      <a:effectRef idx="0">
+        <a:scrgbClr r="0" g="0" b="0"/>
+      </a:effectRef>
+      <a:fontRef idx="minor"/>
+    </dgm:style>
+  </dgm:styleLbl>
+  <dgm:styleLbl name="bgAccFollowNode1">
+    <dgm:scene3d>
+      <a:camera prst="orthographicFront"/>
+      <a:lightRig rig="threePt" dir="t"/>
+    </dgm:scene3d>
+    <dgm:sp3d/>
+    <dgm:txPr/>
+    <dgm:style>
+      <a:lnRef idx="1">
+        <a:scrgbClr r="0" g="0" b="0"/>
+      </a:lnRef>
+      <a:fillRef idx="1">
+        <a:scrgbClr r="0" g="0" b="0"/>
+      </a:fillRef>
+      <a:effectRef idx="0">
+        <a:scrgbClr r="0" g="0" b="0"/>
+      </a:effectRef>
+      <a:fontRef idx="minor"/>
+    </dgm:style>
+  </dgm:styleLbl>
+  <dgm:styleLbl name="fgAcc0">
+    <dgm:scene3d>
+      <a:camera prst="orthographicFront"/>
+      <a:lightRig rig="threePt" dir="t"/>
+    </dgm:scene3d>
+    <dgm:sp3d/>
+    <dgm:txPr/>
+    <dgm:style>
+      <a:lnRef idx="1">
+        <a:scrgbClr r="0" g="0" b="0"/>
+      </a:lnRef>
+      <a:fillRef idx="1">
+        <a:scrgbClr r="0" g="0" b="0"/>
+      </a:fillRef>
+      <a:effectRef idx="0">
+        <a:scrgbClr r="0" g="0" b="0"/>
+      </a:effectRef>
+      <a:fontRef idx="minor"/>
+    </dgm:style>
+  </dgm:styleLbl>
+  <dgm:styleLbl name="fgAcc2">
+    <dgm:scene3d>
+      <a:camera prst="orthographicFront"/>
+      <a:lightRig rig="threePt" dir="t"/>
+    </dgm:scene3d>
+    <dgm:sp3d/>
+    <dgm:txPr/>
+    <dgm:style>
+      <a:lnRef idx="1">
+        <a:scrgbClr r="0" g="0" b="0"/>
+      </a:lnRef>
+      <a:fillRef idx="1">
+        <a:scrgbClr r="0" g="0" b="0"/>
+      </a:fillRef>
+      <a:effectRef idx="0">
+        <a:scrgbClr r="0" g="0" b="0"/>
+      </a:effectRef>
+      <a:fontRef idx="minor"/>
+    </dgm:style>
+  </dgm:styleLbl>
+  <dgm:styleLbl name="fgAcc3">
+    <dgm:scene3d>
+      <a:camera prst="orthographicFront"/>
+      <a:lightRig rig="threePt" dir="t"/>
+    </dgm:scene3d>
+    <dgm:sp3d/>
+    <dgm:txPr/>
+    <dgm:style>
+      <a:lnRef idx="1">
+        <a:scrgbClr r="0" g="0" b="0"/>
+      </a:lnRef>
+      <a:fillRef idx="1">
+        <a:scrgbClr r="0" g="0" b="0"/>
+      </a:fillRef>
+      <a:effectRef idx="0">
+        <a:scrgbClr r="0" g="0" b="0"/>
+      </a:effectRef>
+      <a:fontRef idx="minor"/>
+    </dgm:style>
+  </dgm:styleLbl>
+  <dgm:styleLbl name="fgAcc4">
+    <dgm:scene3d>
+      <a:camera prst="orthographicFront"/>
+      <a:lightRig rig="threePt" dir="t"/>
+    </dgm:scene3d>
+    <dgm:sp3d/>
+    <dgm:txPr/>
+    <dgm:style>
+      <a:lnRef idx="1">
+        <a:scrgbClr r="0" g="0" b="0"/>
+      </a:lnRef>
+      <a:fillRef idx="1">
+        <a:scrgbClr r="0" g="0" b="0"/>
+      </a:fillRef>
+      <a:effectRef idx="0">
+        <a:scrgbClr r="0" g="0" b="0"/>
+      </a:effectRef>
+      <a:fontRef idx="minor"/>
+    </dgm:style>
+  </dgm:styleLbl>
+  <dgm:styleLbl name="bgShp">
+    <dgm:scene3d>
+      <a:camera prst="orthographicFront"/>
+      <a:lightRig rig="threePt" dir="t"/>
+    </dgm:scene3d>
+    <dgm:sp3d/>
+    <dgm:txPr/>
+    <dgm:style>
+      <a:lnRef idx="0">
+        <a:scrgbClr r="0" g="0" b="0"/>
+      </a:lnRef>
+      <a:fillRef idx="1">
+        <a:scrgbClr r="0" g="0" b="0"/>
+      </a:fillRef>
+      <a:effectRef idx="1">
+        <a:scrgbClr r="0" g="0" b="0"/>
+      </a:effectRef>
+      <a:fontRef idx="minor"/>
+    </dgm:style>
+  </dgm:styleLbl>
+  <dgm:styleLbl name="dkBgShp">
+    <dgm:scene3d>
+      <a:camera prst="orthographicFront"/>
+      <a:lightRig rig="threePt" dir="t"/>
+    </dgm:scene3d>
+    <dgm:sp3d/>
+    <dgm:txPr/>
+    <dgm:style>
+      <a:lnRef idx="0">
+        <a:scrgbClr r="0" g="0" b="0"/>
+      </a:lnRef>
+      <a:fillRef idx="1">
+        <a:scrgbClr r="0" g="0" b="0"/>
+      </a:fillRef>
+      <a:effectRef idx="1">
+        <a:scrgbClr r="0" g="0" b="0"/>
+      </a:effectRef>
+      <a:fontRef idx="minor"/>
+    </dgm:style>
+  </dgm:styleLbl>
+  <dgm:styleLbl name="trBgShp">
+    <dgm:scene3d>
+      <a:camera prst="orthographicFront"/>
+      <a:lightRig rig="threePt" dir="t"/>
+    </dgm:scene3d>
+    <dgm:sp3d/>
+    <dgm:txPr/>
+    <dgm:style>
+      <a:lnRef idx="0">
+        <a:scrgbClr r="0" g="0" b="0"/>
+      </a:lnRef>
+      <a:fillRef idx="1">
+        <a:scrgbClr r="0" g="0" b="0"/>
+      </a:fillRef>
+      <a:effectRef idx="0">
+        <a:scrgbClr r="0" g="0" b="0"/>
+      </a:effectRef>
+      <a:fontRef idx="minor"/>
+    </dgm:style>
+  </dgm:styleLbl>
+  <dgm:styleLbl name="fgShp">
+    <dgm:scene3d>
+      <a:camera prst="orthographicFront"/>
+      <a:lightRig rig="flat" dir="t"/>
+    </dgm:scene3d>
+    <dgm:sp3d prstMaterial="dkEdge">
+      <a:bevelT w="8200" h="38100"/>
+    </dgm:sp3d>
+    <dgm:txPr/>
+    <dgm:style>
+      <a:lnRef idx="1">
+        <a:scrgbClr r="0" g="0" b="0"/>
+      </a:lnRef>
+      <a:fillRef idx="2">
+        <a:scrgbClr r="0" g="0" b="0"/>
+      </a:fillRef>
+      <a:effectRef idx="1">
+        <a:scrgbClr r="0" g="0" b="0"/>
+      </a:effectRef>
+      <a:fontRef idx="minor"/>
+    </dgm:style>
+  </dgm:styleLbl>
+  <dgm:styleLbl name="revTx">
+    <dgm:scene3d>
+      <a:camera prst="orthographicFront"/>
+      <a:lightRig rig="threePt" dir="t"/>
+    </dgm:scene3d>
+    <dgm:sp3d/>
+    <dgm:txPr/>
+    <dgm:style>
+      <a:lnRef idx="0">
+        <a:scrgbClr r="0" g="0" b="0"/>
+      </a:lnRef>
+      <a:fillRef idx="0">
+        <a:scrgbClr r="0" g="0" b="0"/>
+      </a:fillRef>
+      <a:effectRef idx="0">
+        <a:scrgbClr r="0" g="0" b="0"/>
+      </a:effectRef>
+      <a:fontRef idx="minor"/>
+    </dgm:style>
+  </dgm:styleLbl>
+</dgm:styleDef>
+</file>
+
+<file path=word/diagrams/quickStyle2.xml><?xml version="1.0" encoding="utf-8"?>
 <dgm:styleDef xmlns:dgm="http://schemas.openxmlformats.org/drawingml/2006/diagram" xmlns:a="http://schemas.openxmlformats.org/drawingml/2006/main" uniqueId="urn:microsoft.com/office/officeart/2005/8/quickstyle/simple3">
   <dgm:title val=""/>
   <dgm:desc val=""/>
@@ -16469,7 +19169,7 @@
 </file>
 
 <file path=customXml/itemProps1.xml><?xml version="1.0" encoding="utf-8"?>
-<ds:datastoreItem xmlns:ds="http://schemas.openxmlformats.org/officeDocument/2006/customXml" ds:itemID="{24FE49F8-B7FC-4BF2-9DE3-2471E552C3CB}">
+<ds:datastoreItem xmlns:ds="http://schemas.openxmlformats.org/officeDocument/2006/customXml" ds:itemID="{07FF5ACE-5C0A-41B3-B7CB-841D8D2ADBAC}">
   <ds:schemaRefs>
     <ds:schemaRef ds:uri="http://schemas.openxmlformats.org/officeDocument/2006/bibliography"/>
   </ds:schemaRefs>

</xml_diff>